<commit_message>
+ intro; prelim sunburstR to treemap
</commit_message>
<xml_diff>
--- a/_book/offhab-report.docx
+++ b/_book/offhab-report.docx
@@ -115,41 +115,6 @@
       </w:pPr>
       <w:r>
         <w:rPr>
-          <w:rStyle w:val="DecValTok"/>
-        </w:rPr>
-        <w:t xml:space="preserve">1</w:t>
-      </w:r>
-      <w:r>
-        <w:rPr>
-          <w:rStyle w:val="NormalTok"/>
-        </w:rPr>
-        <w:t xml:space="preserve"> </w:t>
-      </w:r>
-      <w:r>
-        <w:rPr>
-          <w:rStyle w:val="SpecialCharTok"/>
-        </w:rPr>
-        <w:t xml:space="preserve">+</w:t>
-      </w:r>
-      <w:r>
-        <w:rPr>
-          <w:rStyle w:val="NormalTok"/>
-        </w:rPr>
-        <w:t xml:space="preserve"> </w:t>
-      </w:r>
-      <w:r>
-        <w:rPr>
-          <w:rStyle w:val="DecValTok"/>
-        </w:rPr>
-        <w:t xml:space="preserve">1</w:t>
-      </w:r>
-    </w:p>
-    <w:p>
-      <w:pPr>
-        <w:pStyle w:val="SourceCode"/>
-      </w:pPr>
-      <w:r>
-        <w:rPr>
           <w:rStyle w:val="VerbatimChar"/>
         </w:rPr>
         <w:t xml:space="preserve">[1] 2</w:t>
@@ -170,83 +135,26 @@
         <w:pStyle w:val="FirstParagraph"/>
       </w:pPr>
       <w:r>
-        <w:t xml:space="preserve">This is a book created from markdown and executable code.</w:t>
-      </w:r>
-    </w:p>
-    <w:p>
-      <w:pPr>
-        <w:pStyle w:val="BodyText"/>
-      </w:pPr>
-      <w:r>
-        <w:t xml:space="preserve">See</w:t>
-      </w:r>
-      <w:r>
-        <w:t xml:space="preserve"> </w:t>
-      </w:r>
-      <w:r>
-        <w:t xml:space="preserve">Knuth (1984)</w:t>
-      </w:r>
-      <w:r>
-        <w:t xml:space="preserve"> </w:t>
-      </w:r>
-      <w:r>
-        <w:t xml:space="preserve">for additional discussion of literate programming.</w:t>
-      </w:r>
-    </w:p>
-    <w:p>
-      <w:pPr>
-        <w:pStyle w:val="SourceCode"/>
-      </w:pPr>
-      <w:r>
-        <w:rPr>
-          <w:rStyle w:val="DecValTok"/>
-        </w:rPr>
-        <w:t xml:space="preserve">1</w:t>
-      </w:r>
-      <w:r>
-        <w:rPr>
-          <w:rStyle w:val="NormalTok"/>
-        </w:rPr>
-        <w:t xml:space="preserve"> </w:t>
-      </w:r>
-      <w:r>
-        <w:rPr>
-          <w:rStyle w:val="SpecialCharTok"/>
-        </w:rPr>
-        <w:t xml:space="preserve">+</w:t>
-      </w:r>
-      <w:r>
-        <w:rPr>
-          <w:rStyle w:val="NormalTok"/>
-        </w:rPr>
-        <w:t xml:space="preserve"> </w:t>
-      </w:r>
-      <w:r>
-        <w:rPr>
-          <w:rStyle w:val="DecValTok"/>
-        </w:rPr>
-        <w:t xml:space="preserve">1</w:t>
-      </w:r>
-    </w:p>
-    <w:p>
-      <w:pPr>
-        <w:pStyle w:val="SourceCode"/>
-      </w:pPr>
-      <w:r>
-        <w:rPr>
-          <w:rStyle w:val="VerbatimChar"/>
-        </w:rPr>
-        <w:t xml:space="preserve">[1] 2</w:t>
+        <w:t xml:space="preserve">Development of offshore wind energy will be essential for providing renewable energy to mitigate climate change impacts, yet needs to be sited responsibly to avoid sensitive habitats. Acoustic impacts from construction and operation may negatively impact some species (Mooney, Andersson, and Stanley 2022). Hard substrate provided by the platforms may actually benefit other species (Wilson and Elliott 2009). Wind energy areas are under active development by the Bureau of Ocean Energy Management (BOEM) throughout the United States. This study will assess habitats for sensitivity throughout strategic parts of the US.</w:t>
       </w:r>
     </w:p>
     <w:bookmarkEnd w:id="22"/>
-    <w:bookmarkStart w:id="23" w:name="summary"/>
+    <w:bookmarkStart w:id="32" w:name="methods"/>
     <w:p>
       <w:pPr>
         <w:pStyle w:val="Heading1"/>
       </w:pPr>
       <w:r>
-        <w:t xml:space="preserve">2. Summary</w:t>
+        <w:t xml:space="preserve">2. Methods</w:t>
+      </w:r>
+    </w:p>
+    <w:bookmarkStart w:id="29" w:name="spatial-hierarchy-regions-zones-blocks"/>
+    <w:p>
+      <w:pPr>
+        <w:pStyle w:val="Heading2"/>
+      </w:pPr>
+      <w:r>
+        <w:t xml:space="preserve">2.1 Spatial Hierarchy: Regions &gt; Zones &gt; Blocks</w:t>
       </w:r>
     </w:p>
     <w:p>
@@ -254,114 +162,2674 @@
         <w:pStyle w:val="FirstParagraph"/>
       </w:pPr>
       <w:r>
-        <w:t xml:space="preserve">In summary, this book has no content whatsoever.</w:t>
-      </w:r>
-    </w:p>
-    <w:p>
-      <w:pPr>
-        <w:pStyle w:val="SourceCode"/>
-      </w:pPr>
-      <w:r>
-        <w:rPr>
-          <w:rStyle w:val="DecValTok"/>
-        </w:rPr>
-        <w:t xml:space="preserve">1</w:t>
-      </w:r>
-      <w:r>
-        <w:rPr>
-          <w:rStyle w:val="NormalTok"/>
-        </w:rPr>
-        <w:t xml:space="preserve"> </w:t>
-      </w:r>
-      <w:r>
-        <w:rPr>
-          <w:rStyle w:val="SpecialCharTok"/>
-        </w:rPr>
-        <w:t xml:space="preserve">+</w:t>
-      </w:r>
-      <w:r>
-        <w:rPr>
-          <w:rStyle w:val="NormalTok"/>
-        </w:rPr>
-        <w:t xml:space="preserve"> </w:t>
-      </w:r>
-      <w:r>
-        <w:rPr>
-          <w:rStyle w:val="DecValTok"/>
-        </w:rPr>
-        <w:t xml:space="preserve">1</w:t>
-      </w:r>
-    </w:p>
-    <w:p>
-      <w:pPr>
-        <w:pStyle w:val="SourceCode"/>
-      </w:pPr>
-      <w:r>
-        <w:rPr>
-          <w:rStyle w:val="VerbatimChar"/>
-        </w:rPr>
-        <w:t xml:space="preserve">[1] 2</w:t>
-      </w:r>
-    </w:p>
-    <w:bookmarkEnd w:id="23"/>
-    <w:bookmarkStart w:id="27" w:name="references"/>
-    <w:p>
-      <w:pPr>
-        <w:pStyle w:val="Heading1"/>
-      </w:pPr>
-      <w:r>
-        <w:t xml:space="preserve">References</w:t>
-      </w:r>
-    </w:p>
-    <w:bookmarkStart w:id="26" w:name="refs"/>
-    <w:bookmarkStart w:id="25" w:name="ref-knuth84"/>
-    <w:p>
-      <w:pPr>
-        <w:pStyle w:val="Bibliography"/>
-      </w:pPr>
-      <w:r>
-        <w:t xml:space="preserve">Knuth, Donald E. 1984.</w:t>
-      </w:r>
-      <w:r>
-        <w:t xml:space="preserve"> </w:t>
-      </w:r>
-      <w:r>
-        <w:t xml:space="preserve">“Literate Programming.”</w:t>
-      </w:r>
-      <w:r>
-        <w:t xml:space="preserve"> </w:t>
-      </w:r>
-      <w:r>
-        <w:rPr>
-          <w:iCs/>
-          <w:i/>
-        </w:rPr>
-        <w:t xml:space="preserve">Comput. J.</w:t>
-      </w:r>
-      <w:r>
-        <w:t xml:space="preserve"> </w:t>
-      </w:r>
-      <w:r>
-        <w:t xml:space="preserve">27 (2): 97–111.</w:t>
-      </w:r>
-      <w:r>
-        <w:t xml:space="preserve"> </w:t>
-      </w:r>
-      <w:hyperlink r:id="rId24">
+        <w:t xml:space="preserve">Determination of regions for which to assess offshore habitat was based on BOEM activity and representativeness of habitats across the continental United States (</w:t>
+      </w:r>
+      <w:hyperlink w:anchor="fig-map-zones">
         <w:r>
           <w:rPr>
             <w:rStyle w:val="Hyperlink"/>
           </w:rPr>
-          <w:t xml:space="preserve">https://doi.org/10.1093/comjnl/27.2.97</w:t>
+          <w:t xml:space="preserve">Figure 2.1</w:t>
         </w:r>
       </w:hyperlink>
       <w:r>
-        <w:t xml:space="preserve">.</w:t>
-      </w:r>
-    </w:p>
-    <w:bookmarkEnd w:id="25"/>
-    <w:bookmarkEnd w:id="26"/>
+        <w:t xml:space="preserve">). The first (and presently only commercially in production) US wind farm at Block Island, NJ is in the North Atlantic where $4.4 billion was paid in offshore wind bids earlier this year (DOE news). The Atlantic seaboard slopes gradually making it appropriate for fixed platforms, whereas the Pacific coast drops off quickly into deeper depths making floating platforms more suitable. These technological differences therefore affect the bottom habitats differently. Whereas fixed platforms involve pile driving and addition of additional hard surfaces for habitats, the floating platforms leave only the benthic footprint of moorings and submarine cables.</w:t>
+      </w:r>
+    </w:p>
+    <w:bookmarkStart w:id="27" w:name="regions-and-zones"/>
+    <w:p>
+      <w:pPr>
+        <w:pStyle w:val="Heading3"/>
+      </w:pPr>
+      <w:r>
+        <w:t xml:space="preserve">2.1.1 Regions and Zones</w:t>
+      </w:r>
+    </w:p>
+    <w:tbl>
+      <w:tblPr>
+        <w:tblStyle w:val="Table"/>
+        <w:tblW w:type="pct" w:w="5000"/>
+        <w:tblLook w:firstRow="0" w:lastRow="0" w:firstColumn="0" w:lastColumn="0" w:noHBand="0" w:noVBand="0" w:val="0000"/>
+      </w:tblPr>
+      <w:tblGrid>
+        <w:gridCol w:w="7920"/>
+      </w:tblGrid>
+      <w:tr>
+        <w:tc>
+          <w:tcPr/>
+          <w:bookmarkStart w:id="26" w:name="fig-map-zones"/>
+          <w:p>
+            <w:pPr>
+              <w:pStyle w:val="Figure"/>
+              <w:jc w:val="center"/>
+            </w:pPr>
+            <w:r>
+              <w:drawing>
+                <wp:inline>
+                  <wp:extent cx="5334000" cy="4267200"/>
+                  <wp:effectExtent b="0" l="0" r="0" t="0"/>
+                  <wp:docPr descr="" title="" id="24" name="Picture"/>
+                  <a:graphic>
+                    <a:graphicData uri="http://schemas.openxmlformats.org/drawingml/2006/picture">
+                      <pic:pic>
+                        <pic:nvPicPr>
+                          <pic:cNvPr descr="./intro_files/figure-docx/fig-map-zones-1.png" id="25" name="Picture"/>
+                          <pic:cNvPicPr>
+                            <a:picLocks noChangeArrowheads="1" noChangeAspect="1"/>
+                          </pic:cNvPicPr>
+                        </pic:nvPicPr>
+                        <pic:blipFill>
+                          <a:blip r:embed="rId23"/>
+                          <a:stretch>
+                            <a:fillRect/>
+                          </a:stretch>
+                        </pic:blipFill>
+                        <pic:spPr bwMode="auto">
+                          <a:xfrm>
+                            <a:off x="0" y="0"/>
+                            <a:ext cx="5334000" cy="4267200"/>
+                          </a:xfrm>
+                          <a:prstGeom prst="rect">
+                            <a:avLst/>
+                          </a:prstGeom>
+                          <a:noFill/>
+                          <a:ln w="9525">
+                            <a:noFill/>
+                            <a:headEnd/>
+                            <a:tailEnd/>
+                          </a:ln>
+                        </pic:spPr>
+                      </pic:pic>
+                    </a:graphicData>
+                  </a:graphic>
+                </wp:inline>
+              </w:drawing>
+            </w:r>
+          </w:p>
+          <w:p>
+            <w:pPr>
+              <w:jc w:val="center"/>
+            </w:pPr>
+            <w:pPr>
+              <w:jc w:val="start"/>
+              <w:spacing w:before="200"/>
+              <w:pStyle w:val="ImageCaption"/>
+            </w:pPr>
+            <w:r>
+              <w:t xml:space="preserve">Figure 2.1: Regions (Atlantic, Gulf of Mexico, and Pacific) are subdivied into Zones corresponding to BOEM Planning Areas in federal waters clipped to the U.S. Exclusive Economic Zone (except Alaska and Hawaii). To prevent overcrowding of labels only abbreviations are shown for Central (CGM), Eastern (EGM) and Western (WGM) Gulf of Mexico.</w:t>
+            </w:r>
+          </w:p>
+          <w:bookmarkEnd w:id="26"/>
+        </w:tc>
+      </w:tr>
+    </w:tbl>
     <w:bookmarkEnd w:id="27"/>
+    <w:bookmarkStart w:id="28" w:name="blocks"/>
+    <w:p>
+      <w:pPr>
+        <w:pStyle w:val="Heading3"/>
+      </w:pPr>
+      <w:r>
+        <w:t xml:space="preserve">2.1.2 Blocks</w:t>
+      </w:r>
+    </w:p>
+    <w:tbl xmlns:w="http://schemas.openxmlformats.org/wordprocessingml/2006/main" xmlns:wp="http://schemas.openxmlformats.org/drawingml/2006/wordprocessingDrawing" xmlns:r="http://schemas.openxmlformats.org/officeDocument/2006/relationships" xmlns:w14="http://schemas.microsoft.com/office/word/2010/wordml">
+      <w:tblPr>
+        <w:tblCellMar>
+          <w:top w:w="0" w:type="dxa"/>
+          <w:bottom w:w="0" w:type="dxa"/>
+          <w:start w:w="60" w:type="dxa"/>
+          <w:end w:w="60" w:type="dxa"/>
+        </w:tblCellMar>
+        <w:tblW w:type="pct" w:w="100%"/>
+        <w:tblLook w:firstRow="0" w:lastRow="0" w:firstColumn="0" w:lastColumn="0" w:noHBand="0" w:noVBand="0"/>
+        <w:jc w:val="center"/>
+      </w:tblPr>
+      <w:tr>
+        <w:trPr>
+          <w:cantSplit/>
+          <w:tblHeader/>
+        </w:trPr>
+        <w:tc>
+          <w:tcPr>
+            <w:tcBorders>
+              <w:top w:val="single" w:sz="16" w:space="0" w:color="D3D3D3"/>
+              <w:bottom w:val="single" w:sz="16" w:space="0" w:color="D3D3D3"/>
+              <w:start w:val="single" w:space="0" w:color="D3D3D3"/>
+            </w:tcBorders>
+          </w:tcPr>
+          <w:p>
+            <w:pPr>
+              <w:spacing w:before="0" w:after="60"/>
+              <w:keepNext/>
+            </w:pPr>
+            <w:r>
+              <w:rPr>
+                <w:rFonts w:ascii="Calibri" w:hAnsi="Calibri"/>
+                <w:sz w:val="20"/>
+              </w:rPr>
+              <w:t xml:space="default">Zone</w:t>
+            </w:r>
+          </w:p>
+        </w:tc>
+        <w:tc>
+          <w:tcPr>
+            <w:tcBorders>
+              <w:top w:val="single" w:sz="16" w:space="0" w:color="D3D3D3"/>
+              <w:bottom w:val="single" w:sz="16" w:space="0" w:color="D3D3D3"/>
+            </w:tcBorders>
+          </w:tcPr>
+          <w:p>
+            <w:pPr>
+              <w:spacing w:before="0" w:after="60"/>
+              <w:keepNext/>
+            </w:pPr>
+            <w:r>
+              <w:rPr>
+                <w:rFonts w:ascii="Calibri" w:hAnsi="Calibri"/>
+                <w:sz w:val="20"/>
+              </w:rPr>
+              <w:t xml:space="default"># of Blocks</w:t>
+            </w:r>
+          </w:p>
+        </w:tc>
+        <w:tc>
+          <w:tcPr>
+            <w:tcBorders>
+              <w:top w:val="single" w:sz="16" w:space="0" w:color="D3D3D3"/>
+              <w:bottom w:val="single" w:sz="16" w:space="0" w:color="D3D3D3"/>
+              <w:end w:val="single" w:space="0" w:color="D3D3D3"/>
+            </w:tcBorders>
+          </w:tcPr>
+          <w:p>
+            <w:pPr>
+              <w:spacing w:before="0" w:after="60"/>
+              <w:keepNext/>
+            </w:pPr>
+            <w:r>
+              <w:rPr>
+                <w:rFonts w:ascii="Calibri" w:hAnsi="Calibri"/>
+                <w:sz w:val="20"/>
+              </w:rPr>
+              <w:t xml:space="default">Block Area (km&lt;sup&gt;2&lt;/sup&gt;)</w:t>
+            </w:r>
+          </w:p>
+        </w:tc>
+      </w:tr>
+      <w:tr>
+        <w:trPr>
+          <w:cantSplit/>
+        </w:trPr>
+        <w:tc>
+          <w:tcPr>
+            <w:tcBorders>
+              <w:top w:val="single" w:sz="16" w:space="0" w:color="D3D3D3"/>
+              <w:bottom w:val="single" w:sz="16" w:space="0" w:color="D3D3D3"/>
+              <w:start w:val="single" w:space="0" w:color="D3D3D3"/>
+              <w:end w:val="single" w:space="0" w:color="D3D3D3"/>
+            </w:tcBorders>
+            <w:tcMar>
+              <w:top w:w="25" w:type="dxa"/>
+            </w:tcMar>
+          </w:tcPr>
+          <w:p>
+            <w:pPr>
+              <w:spacing w:before="0" w:after="60"/>
+              <w:gridSpan w:val="3"/>
+              <w:keepNext/>
+            </w:pPr>
+            <w:r>
+              <w:rPr>
+                <w:rFonts w:ascii="Calibri" w:hAnsi="Calibri"/>
+                <w:sz w:val="20"/>
+              </w:rPr>
+              <w:t xml:space="default">Atlantic</w:t>
+            </w:r>
+          </w:p>
+        </w:tc>
+      </w:tr>
+      <w:tr>
+        <w:trPr>
+          <w:cantSplit/>
+        </w:trPr>
+        <w:tc>
+          <w:tcPr>
+            <w:tcBorders>
+              <w:top w:val="single" w:space="0" w:color="D3D3D3"/>
+              <w:bottom w:val="single" w:space="0" w:color="D3D3D3"/>
+              <w:start w:val="single" w:space="0" w:color="D3D3D3"/>
+              <w:end w:val="single" w:space="0" w:color="D3D3D3"/>
+            </w:tcBorders>
+          </w:tcPr>
+          <w:p>
+            <w:pPr>
+              <w:spacing w:before="0" w:after="60"/>
+              <w:keepNext/>
+            </w:pPr>
+            <w:r>
+              <w:rPr>
+                <w:rFonts w:ascii="Calibri" w:hAnsi="Calibri"/>
+                <w:sz w:val="20"/>
+              </w:rPr>
+              <w:t xml:space="default">Mid Atlantic</w:t>
+            </w:r>
+          </w:p>
+        </w:tc>
+        <w:tc>
+          <w:tcPr>
+            <w:tcBorders>
+              <w:top w:val="single" w:space="0" w:color="D3D3D3"/>
+              <w:bottom w:val="single" w:space="0" w:color="D3D3D3"/>
+              <w:start w:val="single" w:space="0" w:color="D3D3D3"/>
+              <w:end w:val="single" w:space="0" w:color="D3D3D3"/>
+            </w:tcBorders>
+          </w:tcPr>
+          <w:p>
+            <w:pPr>
+              <w:spacing w:before="0" w:after="60"/>
+              <w:keepNext/>
+            </w:pPr>
+            <w:r>
+              <w:rPr>
+                <w:rFonts w:ascii="Calibri" w:hAnsi="Calibri"/>
+                <w:sz w:val="20"/>
+              </w:rPr>
+              <w:t xml:space="default">2,165</w:t>
+            </w:r>
+          </w:p>
+        </w:tc>
+        <w:tc>
+          <w:tcPr>
+            <w:tcBorders>
+              <w:top w:val="single" w:space="0" w:color="D3D3D3"/>
+              <w:bottom w:val="single" w:space="0" w:color="D3D3D3"/>
+              <w:start w:val="single" w:space="0" w:color="D3D3D3"/>
+              <w:end w:val="single" w:space="0" w:color="D3D3D3"/>
+            </w:tcBorders>
+          </w:tcPr>
+          <w:p>
+            <w:pPr>
+              <w:spacing w:before="0" w:after="60"/>
+              <w:keepNext/>
+            </w:pPr>
+            <w:r>
+              <w:rPr>
+                <w:rFonts w:ascii="Calibri" w:hAnsi="Calibri"/>
+                <w:sz w:val="20"/>
+              </w:rPr>
+              <w:t xml:space="default">16,534</w:t>
+            </w:r>
+          </w:p>
+        </w:tc>
+      </w:tr>
+      <w:tr>
+        <w:trPr>
+          <w:cantSplit/>
+        </w:trPr>
+        <w:tc>
+          <w:tcPr>
+            <w:tcBorders>
+              <w:top w:val="single" w:space="0" w:color="D3D3D3"/>
+              <w:bottom w:val="single" w:space="0" w:color="D3D3D3"/>
+              <w:start w:val="single" w:space="0" w:color="D3D3D3"/>
+              <w:end w:val="single" w:space="0" w:color="D3D3D3"/>
+            </w:tcBorders>
+          </w:tcPr>
+          <w:p>
+            <w:pPr>
+              <w:spacing w:before="0" w:after="60"/>
+              <w:keepNext/>
+            </w:pPr>
+            <w:r>
+              <w:rPr>
+                <w:rFonts w:ascii="Calibri" w:hAnsi="Calibri"/>
+                <w:sz w:val="20"/>
+              </w:rPr>
+              <w:t xml:space="default">North Atlantic</w:t>
+            </w:r>
+          </w:p>
+        </w:tc>
+        <w:tc>
+          <w:tcPr>
+            <w:tcBorders>
+              <w:top w:val="single" w:space="0" w:color="D3D3D3"/>
+              <w:bottom w:val="single" w:space="0" w:color="D3D3D3"/>
+              <w:start w:val="single" w:space="0" w:color="D3D3D3"/>
+              <w:end w:val="single" w:space="0" w:color="D3D3D3"/>
+            </w:tcBorders>
+          </w:tcPr>
+          <w:p>
+            <w:pPr>
+              <w:spacing w:before="0" w:after="60"/>
+              <w:keepNext/>
+            </w:pPr>
+            <w:r>
+              <w:rPr>
+                <w:rFonts w:ascii="Calibri" w:hAnsi="Calibri"/>
+                <w:sz w:val="20"/>
+              </w:rPr>
+              <w:t xml:space="default">342</w:t>
+            </w:r>
+          </w:p>
+        </w:tc>
+        <w:tc>
+          <w:tcPr>
+            <w:tcBorders>
+              <w:top w:val="single" w:space="0" w:color="D3D3D3"/>
+              <w:bottom w:val="single" w:space="0" w:color="D3D3D3"/>
+              <w:start w:val="single" w:space="0" w:color="D3D3D3"/>
+              <w:end w:val="single" w:space="0" w:color="D3D3D3"/>
+            </w:tcBorders>
+          </w:tcPr>
+          <w:p>
+            <w:pPr>
+              <w:spacing w:before="0" w:after="60"/>
+              <w:keepNext/>
+            </w:pPr>
+            <w:r>
+              <w:rPr>
+                <w:rFonts w:ascii="Calibri" w:hAnsi="Calibri"/>
+                <w:sz w:val="20"/>
+              </w:rPr>
+              <w:t xml:space="default">859</w:t>
+            </w:r>
+          </w:p>
+        </w:tc>
+      </w:tr>
+      <w:tr>
+        <w:trPr>
+          <w:cantSplit/>
+        </w:trPr>
+        <w:tc>
+          <w:tcPr>
+            <w:tcBorders>
+              <w:top w:val="single" w:space="0" w:color="D3D3D3"/>
+              <w:bottom w:val="single" w:space="0" w:color="D3D3D3"/>
+              <w:start w:val="single" w:space="0" w:color="D3D3D3"/>
+              <w:end w:val="single" w:space="0" w:color="D3D3D3"/>
+            </w:tcBorders>
+          </w:tcPr>
+          <w:p>
+            <w:pPr>
+              <w:spacing w:before="0" w:after="60"/>
+              <w:keepNext/>
+            </w:pPr>
+            <w:r>
+              <w:rPr>
+                <w:rFonts w:ascii="Calibri" w:hAnsi="Calibri"/>
+                <w:sz w:val="20"/>
+              </w:rPr>
+              <w:t xml:space="default">South Atlantic</w:t>
+            </w:r>
+          </w:p>
+        </w:tc>
+        <w:tc>
+          <w:tcPr>
+            <w:tcBorders>
+              <w:top w:val="single" w:space="0" w:color="D3D3D3"/>
+              <w:bottom w:val="single" w:space="0" w:color="D3D3D3"/>
+              <w:start w:val="single" w:space="0" w:color="D3D3D3"/>
+              <w:end w:val="single" w:space="0" w:color="D3D3D3"/>
+            </w:tcBorders>
+          </w:tcPr>
+          <w:p>
+            <w:pPr>
+              <w:spacing w:before="0" w:after="60"/>
+              <w:keepNext/>
+            </w:pPr>
+            <w:r>
+              <w:rPr>
+                <w:rFonts w:ascii="Calibri" w:hAnsi="Calibri"/>
+                <w:sz w:val="20"/>
+              </w:rPr>
+              <w:t xml:space="default">801</w:t>
+            </w:r>
+          </w:p>
+        </w:tc>
+        <w:tc>
+          <w:tcPr>
+            <w:tcBorders>
+              <w:top w:val="single" w:space="0" w:color="D3D3D3"/>
+              <w:bottom w:val="single" w:space="0" w:color="D3D3D3"/>
+              <w:start w:val="single" w:space="0" w:color="D3D3D3"/>
+              <w:end w:val="single" w:space="0" w:color="D3D3D3"/>
+            </w:tcBorders>
+          </w:tcPr>
+          <w:p>
+            <w:pPr>
+              <w:spacing w:before="0" w:after="60"/>
+              <w:keepNext/>
+            </w:pPr>
+            <w:r>
+              <w:rPr>
+                <w:rFonts w:ascii="Calibri" w:hAnsi="Calibri"/>
+                <w:sz w:val="20"/>
+              </w:rPr>
+              <w:t xml:space="default">3,448</w:t>
+            </w:r>
+          </w:p>
+        </w:tc>
+      </w:tr>
+      <w:tr>
+        <w:trPr>
+          <w:cantSplit/>
+        </w:trPr>
+        <w:tc>
+          <w:tcPr>
+            <w:tcBorders>
+              <w:top w:val="single" w:sz="16" w:space="0" w:color="D3D3D3"/>
+              <w:bottom w:val="single" w:sz="16" w:space="0" w:color="D3D3D3"/>
+              <w:start w:val="single" w:space="0" w:color="D3D3D3"/>
+              <w:end w:val="single" w:space="0" w:color="D3D3D3"/>
+            </w:tcBorders>
+            <w:tcMar>
+              <w:top w:w="25" w:type="dxa"/>
+            </w:tcMar>
+          </w:tcPr>
+          <w:p>
+            <w:pPr>
+              <w:spacing w:before="0" w:after="60"/>
+              <w:gridSpan w:val="3"/>
+              <w:keepNext/>
+            </w:pPr>
+            <w:r>
+              <w:rPr>
+                <w:rFonts w:ascii="Calibri" w:hAnsi="Calibri"/>
+                <w:sz w:val="20"/>
+              </w:rPr>
+              <w:t xml:space="default">Gulf of Mexico</w:t>
+            </w:r>
+          </w:p>
+        </w:tc>
+      </w:tr>
+      <w:tr>
+        <w:trPr>
+          <w:cantSplit/>
+        </w:trPr>
+        <w:tc>
+          <w:tcPr>
+            <w:tcBorders>
+              <w:top w:val="single" w:space="0" w:color="D3D3D3"/>
+              <w:bottom w:val="single" w:space="0" w:color="D3D3D3"/>
+              <w:start w:val="single" w:space="0" w:color="D3D3D3"/>
+              <w:end w:val="single" w:space="0" w:color="D3D3D3"/>
+            </w:tcBorders>
+          </w:tcPr>
+          <w:p>
+            <w:pPr>
+              <w:spacing w:before="0" w:after="60"/>
+              <w:keepNext/>
+            </w:pPr>
+            <w:r>
+              <w:rPr>
+                <w:rFonts w:ascii="Calibri" w:hAnsi="Calibri"/>
+                <w:sz w:val="20"/>
+              </w:rPr>
+              <w:t xml:space="default">Central Gulf of Mexico</w:t>
+            </w:r>
+          </w:p>
+        </w:tc>
+        <w:tc>
+          <w:tcPr>
+            <w:tcBorders>
+              <w:top w:val="single" w:space="0" w:color="D3D3D3"/>
+              <w:bottom w:val="single" w:space="0" w:color="D3D3D3"/>
+              <w:start w:val="single" w:space="0" w:color="D3D3D3"/>
+              <w:end w:val="single" w:space="0" w:color="D3D3D3"/>
+            </w:tcBorders>
+          </w:tcPr>
+          <w:p>
+            <w:pPr>
+              <w:spacing w:before="0" w:after="60"/>
+              <w:keepNext/>
+            </w:pPr>
+            <w:r>
+              <w:rPr>
+                <w:rFonts w:ascii="Calibri" w:hAnsi="Calibri"/>
+                <w:sz w:val="20"/>
+              </w:rPr>
+              <w:t xml:space="default">33</w:t>
+            </w:r>
+          </w:p>
+        </w:tc>
+        <w:tc>
+          <w:tcPr>
+            <w:tcBorders>
+              <w:top w:val="single" w:space="0" w:color="D3D3D3"/>
+              <w:bottom w:val="single" w:space="0" w:color="D3D3D3"/>
+              <w:start w:val="single" w:space="0" w:color="D3D3D3"/>
+              <w:end w:val="single" w:space="0" w:color="D3D3D3"/>
+            </w:tcBorders>
+          </w:tcPr>
+          <w:p>
+            <w:pPr>
+              <w:spacing w:before="0" w:after="60"/>
+              <w:keepNext/>
+            </w:pPr>
+            <w:r>
+              <w:rPr>
+                <w:rFonts w:ascii="Calibri" w:hAnsi="Calibri"/>
+                <w:sz w:val="20"/>
+              </w:rPr>
+              <w:t xml:space="default">762</w:t>
+            </w:r>
+          </w:p>
+        </w:tc>
+      </w:tr>
+      <w:tr>
+        <w:trPr>
+          <w:cantSplit/>
+        </w:trPr>
+        <w:tc>
+          <w:tcPr>
+            <w:tcBorders>
+              <w:top w:val="single" w:space="0" w:color="D3D3D3"/>
+              <w:bottom w:val="single" w:space="0" w:color="D3D3D3"/>
+              <w:start w:val="single" w:space="0" w:color="D3D3D3"/>
+              <w:end w:val="single" w:space="0" w:color="D3D3D3"/>
+            </w:tcBorders>
+          </w:tcPr>
+          <w:p>
+            <w:pPr>
+              <w:spacing w:before="0" w:after="60"/>
+              <w:keepNext/>
+            </w:pPr>
+            <w:r>
+              <w:rPr>
+                <w:rFonts w:ascii="Calibri" w:hAnsi="Calibri"/>
+                <w:sz w:val="20"/>
+              </w:rPr>
+              <w:t xml:space="default">Western Gulf of Mexico</w:t>
+            </w:r>
+          </w:p>
+        </w:tc>
+        <w:tc>
+          <w:tcPr>
+            <w:tcBorders>
+              <w:top w:val="single" w:space="0" w:color="D3D3D3"/>
+              <w:bottom w:val="single" w:space="0" w:color="D3D3D3"/>
+              <w:start w:val="single" w:space="0" w:color="D3D3D3"/>
+              <w:end w:val="single" w:space="0" w:color="D3D3D3"/>
+            </w:tcBorders>
+          </w:tcPr>
+          <w:p>
+            <w:pPr>
+              <w:spacing w:before="0" w:after="60"/>
+              <w:keepNext/>
+            </w:pPr>
+            <w:r>
+              <w:rPr>
+                <w:rFonts w:ascii="Calibri" w:hAnsi="Calibri"/>
+                <w:sz w:val="20"/>
+              </w:rPr>
+              <w:t xml:space="default">96</w:t>
+            </w:r>
+          </w:p>
+        </w:tc>
+        <w:tc>
+          <w:tcPr>
+            <w:tcBorders>
+              <w:top w:val="single" w:space="0" w:color="D3D3D3"/>
+              <w:bottom w:val="single" w:space="0" w:color="D3D3D3"/>
+              <w:start w:val="single" w:space="0" w:color="D3D3D3"/>
+              <w:end w:val="single" w:space="0" w:color="D3D3D3"/>
+            </w:tcBorders>
+          </w:tcPr>
+          <w:p>
+            <w:pPr>
+              <w:spacing w:before="0" w:after="60"/>
+              <w:keepNext/>
+            </w:pPr>
+            <w:r>
+              <w:rPr>
+                <w:rFonts w:ascii="Calibri" w:hAnsi="Calibri"/>
+                <w:sz w:val="20"/>
+              </w:rPr>
+              <w:t xml:space="default">2,215</w:t>
+            </w:r>
+          </w:p>
+        </w:tc>
+      </w:tr>
+      <w:tr>
+        <w:trPr>
+          <w:cantSplit/>
+        </w:trPr>
+        <w:tc>
+          <w:tcPr>
+            <w:tcBorders>
+              <w:top w:val="single" w:sz="16" w:space="0" w:color="D3D3D3"/>
+              <w:bottom w:val="single" w:sz="16" w:space="0" w:color="D3D3D3"/>
+              <w:start w:val="single" w:space="0" w:color="D3D3D3"/>
+              <w:end w:val="single" w:space="0" w:color="D3D3D3"/>
+            </w:tcBorders>
+            <w:tcMar>
+              <w:top w:w="25" w:type="dxa"/>
+            </w:tcMar>
+          </w:tcPr>
+          <w:p>
+            <w:pPr>
+              <w:spacing w:before="0" w:after="60"/>
+              <w:gridSpan w:val="3"/>
+              <w:keepNext/>
+            </w:pPr>
+            <w:r>
+              <w:rPr>
+                <w:rFonts w:ascii="Calibri" w:hAnsi="Calibri"/>
+                <w:sz w:val="20"/>
+              </w:rPr>
+              <w:t xml:space="default">Pacific</w:t>
+            </w:r>
+          </w:p>
+        </w:tc>
+      </w:tr>
+      <w:tr>
+        <w:trPr>
+          <w:cantSplit/>
+        </w:trPr>
+        <w:tc>
+          <w:tcPr>
+            <w:tcBorders>
+              <w:top w:val="single" w:space="0" w:color="D3D3D3"/>
+              <w:bottom w:val="single" w:space="0" w:color="D3D3D3"/>
+              <w:start w:val="single" w:space="0" w:color="D3D3D3"/>
+              <w:end w:val="single" w:space="0" w:color="D3D3D3"/>
+            </w:tcBorders>
+          </w:tcPr>
+          <w:p>
+            <w:pPr>
+              <w:spacing w:before="0" w:after="60"/>
+              <w:keepNext/>
+            </w:pPr>
+            <w:r>
+              <w:rPr>
+                <w:rFonts w:ascii="Calibri" w:hAnsi="Calibri"/>
+                <w:sz w:val="20"/>
+              </w:rPr>
+              <w:t xml:space="default">Central California</w:t>
+            </w:r>
+          </w:p>
+        </w:tc>
+        <w:tc>
+          <w:tcPr>
+            <w:tcBorders>
+              <w:top w:val="single" w:space="0" w:color="D3D3D3"/>
+              <w:bottom w:val="single" w:space="0" w:color="D3D3D3"/>
+              <w:start w:val="single" w:space="0" w:color="D3D3D3"/>
+              <w:end w:val="single" w:space="0" w:color="D3D3D3"/>
+            </w:tcBorders>
+          </w:tcPr>
+          <w:p>
+            <w:pPr>
+              <w:spacing w:before="0" w:after="60"/>
+              <w:keepNext/>
+            </w:pPr>
+            <w:r>
+              <w:rPr>
+                <w:rFonts w:ascii="Calibri" w:hAnsi="Calibri"/>
+                <w:sz w:val="20"/>
+              </w:rPr>
+              <w:t xml:space="default">16</w:t>
+            </w:r>
+          </w:p>
+        </w:tc>
+        <w:tc>
+          <w:tcPr>
+            <w:tcBorders>
+              <w:top w:val="single" w:space="0" w:color="D3D3D3"/>
+              <w:bottom w:val="single" w:space="0" w:color="D3D3D3"/>
+              <w:start w:val="single" w:space="0" w:color="D3D3D3"/>
+              <w:end w:val="single" w:space="0" w:color="D3D3D3"/>
+            </w:tcBorders>
+          </w:tcPr>
+          <w:p>
+            <w:pPr>
+              <w:spacing w:before="0" w:after="60"/>
+              <w:keepNext/>
+            </w:pPr>
+            <w:r>
+              <w:rPr>
+                <w:rFonts w:ascii="Calibri" w:hAnsi="Calibri"/>
+                <w:sz w:val="20"/>
+              </w:rPr>
+              <w:t xml:space="default">23</w:t>
+            </w:r>
+          </w:p>
+        </w:tc>
+      </w:tr>
+      <w:tr>
+        <w:trPr>
+          <w:cantSplit/>
+        </w:trPr>
+        <w:tc>
+          <w:tcPr>
+            <w:tcBorders>
+              <w:top w:val="single" w:space="0" w:color="D3D3D3"/>
+              <w:bottom w:val="single" w:space="0" w:color="D3D3D3"/>
+              <w:start w:val="single" w:space="0" w:color="D3D3D3"/>
+              <w:end w:val="single" w:space="0" w:color="D3D3D3"/>
+            </w:tcBorders>
+          </w:tcPr>
+          <w:p>
+            <w:pPr>
+              <w:spacing w:before="0" w:after="60"/>
+              <w:keepNext/>
+            </w:pPr>
+            <w:r>
+              <w:rPr>
+                <w:rFonts w:ascii="Calibri" w:hAnsi="Calibri"/>
+                <w:sz w:val="20"/>
+              </w:rPr>
+              <w:t xml:space="default">Northern California</w:t>
+            </w:r>
+          </w:p>
+        </w:tc>
+        <w:tc>
+          <w:tcPr>
+            <w:tcBorders>
+              <w:top w:val="single" w:space="0" w:color="D3D3D3"/>
+              <w:bottom w:val="single" w:space="0" w:color="D3D3D3"/>
+              <w:start w:val="single" w:space="0" w:color="D3D3D3"/>
+              <w:end w:val="single" w:space="0" w:color="D3D3D3"/>
+            </w:tcBorders>
+          </w:tcPr>
+          <w:p>
+            <w:pPr>
+              <w:spacing w:before="0" w:after="60"/>
+              <w:keepNext/>
+            </w:pPr>
+            <w:r>
+              <w:rPr>
+                <w:rFonts w:ascii="Calibri" w:hAnsi="Calibri"/>
+                <w:sz w:val="20"/>
+              </w:rPr>
+              <w:t xml:space="default">237</w:t>
+            </w:r>
+          </w:p>
+        </w:tc>
+        <w:tc>
+          <w:tcPr>
+            <w:tcBorders>
+              <w:top w:val="single" w:space="0" w:color="D3D3D3"/>
+              <w:bottom w:val="single" w:space="0" w:color="D3D3D3"/>
+              <w:start w:val="single" w:space="0" w:color="D3D3D3"/>
+              <w:end w:val="single" w:space="0" w:color="D3D3D3"/>
+            </w:tcBorders>
+          </w:tcPr>
+          <w:p>
+            <w:pPr>
+              <w:spacing w:before="0" w:after="60"/>
+              <w:keepNext/>
+            </w:pPr>
+            <w:r>
+              <w:rPr>
+                <w:rFonts w:ascii="Calibri" w:hAnsi="Calibri"/>
+                <w:sz w:val="20"/>
+              </w:rPr>
+              <w:t xml:space="default">535</w:t>
+            </w:r>
+          </w:p>
+        </w:tc>
+      </w:tr>
+      <w:tr>
+        <w:trPr>
+          <w:cantSplit/>
+        </w:trPr>
+        <w:tc>
+          <w:tcPr>
+            <w:tcBorders>
+              <w:top w:val="single" w:space="0" w:color="D3D3D3"/>
+              <w:bottom w:val="single" w:space="0" w:color="D3D3D3"/>
+              <w:start w:val="single" w:space="0" w:color="D3D3D3"/>
+              <w:end w:val="single" w:space="0" w:color="D3D3D3"/>
+            </w:tcBorders>
+          </w:tcPr>
+          <w:p>
+            <w:pPr>
+              <w:spacing w:before="0" w:after="60"/>
+              <w:keepNext/>
+            </w:pPr>
+            <w:r>
+              <w:rPr>
+                <w:rFonts w:ascii="Calibri" w:hAnsi="Calibri"/>
+                <w:sz w:val="20"/>
+              </w:rPr>
+              <w:t xml:space="default">Southern California</w:t>
+            </w:r>
+          </w:p>
+        </w:tc>
+        <w:tc>
+          <w:tcPr>
+            <w:tcBorders>
+              <w:top w:val="single" w:space="0" w:color="D3D3D3"/>
+              <w:bottom w:val="single" w:space="0" w:color="D3D3D3"/>
+              <w:start w:val="single" w:space="0" w:color="D3D3D3"/>
+              <w:end w:val="single" w:space="0" w:color="D3D3D3"/>
+            </w:tcBorders>
+          </w:tcPr>
+          <w:p>
+            <w:pPr>
+              <w:spacing w:before="0" w:after="60"/>
+              <w:keepNext/>
+            </w:pPr>
+            <w:r>
+              <w:rPr>
+                <w:rFonts w:ascii="Calibri" w:hAnsi="Calibri"/>
+                <w:sz w:val="20"/>
+              </w:rPr>
+              <w:t xml:space="default">673</w:t>
+            </w:r>
+          </w:p>
+        </w:tc>
+        <w:tc>
+          <w:tcPr>
+            <w:tcBorders>
+              <w:top w:val="single" w:space="0" w:color="D3D3D3"/>
+              <w:bottom w:val="single" w:space="0" w:color="D3D3D3"/>
+              <w:start w:val="single" w:space="0" w:color="D3D3D3"/>
+              <w:end w:val="single" w:space="0" w:color="D3D3D3"/>
+            </w:tcBorders>
+          </w:tcPr>
+          <w:p>
+            <w:pPr>
+              <w:spacing w:before="0" w:after="60"/>
+              <w:keepNext/>
+            </w:pPr>
+            <w:r>
+              <w:rPr>
+                <w:rFonts w:ascii="Calibri" w:hAnsi="Calibri"/>
+                <w:sz w:val="20"/>
+              </w:rPr>
+              <w:t xml:space="default">2,590</w:t>
+            </w:r>
+          </w:p>
+        </w:tc>
+      </w:tr>
+      <w:tr>
+        <w:trPr>
+          <w:cantSplit/>
+        </w:trPr>
+        <w:tc>
+          <w:tcPr>
+            <w:tcBorders>
+              <w:top w:val="single" w:space="0" w:color="D3D3D3"/>
+              <w:bottom w:val="single" w:space="0" w:color="D3D3D3"/>
+              <w:start w:val="single" w:space="0" w:color="D3D3D3"/>
+              <w:end w:val="single" w:space="0" w:color="D3D3D3"/>
+            </w:tcBorders>
+          </w:tcPr>
+          <w:p>
+            <w:pPr>
+              <w:spacing w:before="0" w:after="60"/>
+              <w:keepNext/>
+            </w:pPr>
+            <w:r>
+              <w:rPr>
+                <w:rFonts w:ascii="Calibri" w:hAnsi="Calibri"/>
+                <w:sz w:val="20"/>
+              </w:rPr>
+              <w:t xml:space="default">Washington/Oregon</w:t>
+            </w:r>
+          </w:p>
+        </w:tc>
+        <w:tc>
+          <w:tcPr>
+            <w:tcBorders>
+              <w:top w:val="single" w:space="0" w:color="D3D3D3"/>
+              <w:bottom w:val="single" w:space="0" w:color="D3D3D3"/>
+              <w:start w:val="single" w:space="0" w:color="D3D3D3"/>
+              <w:end w:val="single" w:space="0" w:color="D3D3D3"/>
+            </w:tcBorders>
+          </w:tcPr>
+          <w:p>
+            <w:pPr>
+              <w:spacing w:before="0" w:after="60"/>
+              <w:keepNext/>
+            </w:pPr>
+            <w:r>
+              <w:rPr>
+                <w:rFonts w:ascii="Calibri" w:hAnsi="Calibri"/>
+                <w:sz w:val="20"/>
+              </w:rPr>
+              <w:t xml:space="default">753</w:t>
+            </w:r>
+          </w:p>
+        </w:tc>
+        <w:tc>
+          <w:tcPr>
+            <w:tcBorders>
+              <w:top w:val="single" w:space="0" w:color="D3D3D3"/>
+              <w:bottom w:val="single" w:space="0" w:color="D3D3D3"/>
+              <w:start w:val="single" w:space="0" w:color="D3D3D3"/>
+              <w:end w:val="single" w:space="0" w:color="D3D3D3"/>
+            </w:tcBorders>
+          </w:tcPr>
+          <w:p>
+            <w:pPr>
+              <w:spacing w:before="0" w:after="60"/>
+              <w:keepNext/>
+            </w:pPr>
+            <w:r>
+              <w:rPr>
+                <w:rFonts w:ascii="Calibri" w:hAnsi="Calibri"/>
+                <w:sz w:val="20"/>
+              </w:rPr>
+              <w:t xml:space="default">4,684</w:t>
+            </w:r>
+          </w:p>
+        </w:tc>
+      </w:tr>
+    </w:tbl>
+    <w:bookmarkEnd w:id="28"/>
+    <w:bookmarkEnd w:id="29"/>
+    <w:bookmarkStart w:id="30" w:name="datasets"/>
+    <w:p>
+      <w:pPr>
+        <w:pStyle w:val="Heading2"/>
+      </w:pPr>
+      <w:r>
+        <w:t xml:space="preserve">2.2 Datasets</w:t>
+      </w:r>
+    </w:p>
+    <w:bookmarkEnd w:id="30"/>
+    <w:bookmarkStart w:id="31" w:name="analysis"/>
+    <w:p>
+      <w:pPr>
+        <w:pStyle w:val="Heading2"/>
+      </w:pPr>
+      <w:r>
+        <w:t xml:space="preserve">2.3 Analysis</w:t>
+      </w:r>
+    </w:p>
+    <w:p>
+      <w:pPr>
+        <w:pStyle w:val="FirstParagraph"/>
+      </w:pPr>
+      <w:r>
+        <w:t xml:space="preserve">A couple fundamental questions driving this analysis are:</w:t>
+      </w:r>
+      <w:r>
+        <w:t xml:space="preserve"> </w:t>
+      </w:r>
+      <w:r>
+        <w:t xml:space="preserve">How different are existing lease areas from the rest of the region? (intra-region)</w:t>
+      </w:r>
+    </w:p>
+    <w:p>
+      <w:pPr>
+        <w:pStyle w:val="BodyText"/>
+      </w:pPr>
+      <w:r>
+        <w:t xml:space="preserve">Areas not already slated for the offshore wind leasing impact species and habitats less, so could be candidates for alternative future planning. Areas with designated military use and outside BOEM’s authority (e.g., National Marine Sanctuaries) need to be further excluded from consideration.</w:t>
+      </w:r>
+    </w:p>
+    <w:p>
+      <w:pPr>
+        <w:pStyle w:val="BodyText"/>
+      </w:pPr>
+      <w:r>
+        <w:t xml:space="preserve">How different are existing lease areas from each other within a given region? (inter-lease)</w:t>
+      </w:r>
+    </w:p>
+    <w:p>
+      <w:pPr>
+        <w:pStyle w:val="BodyText"/>
+      </w:pPr>
+      <w:r>
+        <w:t xml:space="preserve">Within the leasing process the most oversight can be exercised within existing lease areas, especially ones in the earlier stages of Proposed Sale Notices and Call Areas. Identifying less impacted lease areas may lend greater stakeholder support for development.</w:t>
+      </w:r>
+    </w:p>
+    <w:p>
+      <w:pPr>
+        <w:pStyle w:val="BodyText"/>
+      </w:pPr>
+      <w:r>
+        <w:t xml:space="preserve">Benthic habitats will be the focus of input data, predominantly available through the Marine Cadastre (Table 1), especially based on seafloor properties (e.g., rock, grain size, rugosity), the presence of habitat forming species (e.g, coral, seagrasses, kelp) and other species. Species data will also be assessed from the AquaMaps distribution and OBIS observations.</w:t>
+      </w:r>
+    </w:p>
+    <w:bookmarkEnd w:id="31"/>
+    <w:bookmarkEnd w:id="32"/>
+    <w:bookmarkStart w:id="46" w:name="preliminary-results"/>
+    <w:p>
+      <w:pPr>
+        <w:pStyle w:val="Heading1"/>
+      </w:pPr>
+      <w:r>
+        <w:t xml:space="preserve">3. Preliminary Results</w:t>
+      </w:r>
+    </w:p>
+    <w:bookmarkStart w:id="36" w:name="species-presence"/>
+    <w:p>
+      <w:pPr>
+        <w:pStyle w:val="Heading4"/>
+      </w:pPr>
+      <w:r>
+        <w:t xml:space="preserve">3.0.0.1 Species Presence</w:t>
+      </w:r>
+    </w:p>
+    <w:p>
+      <w:pPr>
+        <w:pStyle w:val="FirstParagraph"/>
+      </w:pPr>
+      <w:r>
+        <w:drawing>
+          <wp:inline>
+            <wp:extent cx="5334000" cy="4267200"/>
+            <wp:effectExtent b="0" l="0" r="0" t="0"/>
+            <wp:docPr descr="" title="" id="34" name="Picture"/>
+            <a:graphic>
+              <a:graphicData uri="http://schemas.openxmlformats.org/drawingml/2006/picture">
+                <pic:pic>
+                  <pic:nvPicPr>
+                    <pic:cNvPr descr="./prelim_files/figure-docx/unnamed-chunk-2-1.png" id="35" name="Picture"/>
+                    <pic:cNvPicPr>
+                      <a:picLocks noChangeArrowheads="1" noChangeAspect="1"/>
+                    </pic:cNvPicPr>
+                  </pic:nvPicPr>
+                  <pic:blipFill>
+                    <a:blip r:embed="rId33"/>
+                    <a:stretch>
+                      <a:fillRect/>
+                    </a:stretch>
+                  </pic:blipFill>
+                  <pic:spPr bwMode="auto">
+                    <a:xfrm>
+                      <a:off x="0" y="0"/>
+                      <a:ext cx="5334000" cy="4267200"/>
+                    </a:xfrm>
+                    <a:prstGeom prst="rect">
+                      <a:avLst/>
+                    </a:prstGeom>
+                    <a:noFill/>
+                    <a:ln w="9525">
+                      <a:noFill/>
+                      <a:headEnd/>
+                      <a:tailEnd/>
+                    </a:ln>
+                  </pic:spPr>
+                </pic:pic>
+              </a:graphicData>
+            </a:graphic>
+          </wp:inline>
+        </w:drawing>
+      </w:r>
+    </w:p>
+    <w:bookmarkEnd w:id="36"/>
+    <w:bookmarkStart w:id="40" w:name="species-abundance"/>
+    <w:p>
+      <w:pPr>
+        <w:pStyle w:val="Heading4"/>
+      </w:pPr>
+      <w:r>
+        <w:t xml:space="preserve">3.0.0.2 Species Abundance</w:t>
+      </w:r>
+    </w:p>
+    <w:p>
+      <w:pPr>
+        <w:pStyle w:val="FirstParagraph"/>
+      </w:pPr>
+      <w:r>
+        <w:drawing>
+          <wp:inline>
+            <wp:extent cx="5334000" cy="4267200"/>
+            <wp:effectExtent b="0" l="0" r="0" t="0"/>
+            <wp:docPr descr="" title="" id="38" name="Picture"/>
+            <a:graphic>
+              <a:graphicData uri="http://schemas.openxmlformats.org/drawingml/2006/picture">
+                <pic:pic>
+                  <pic:nvPicPr>
+                    <pic:cNvPr descr="./prelim_files/figure-docx/unnamed-chunk-3-1.png" id="39" name="Picture"/>
+                    <pic:cNvPicPr>
+                      <a:picLocks noChangeArrowheads="1" noChangeAspect="1"/>
+                    </pic:cNvPicPr>
+                  </pic:nvPicPr>
+                  <pic:blipFill>
+                    <a:blip r:embed="rId37"/>
+                    <a:stretch>
+                      <a:fillRect/>
+                    </a:stretch>
+                  </pic:blipFill>
+                  <pic:spPr bwMode="auto">
+                    <a:xfrm>
+                      <a:off x="0" y="0"/>
+                      <a:ext cx="5334000" cy="4267200"/>
+                    </a:xfrm>
+                    <a:prstGeom prst="rect">
+                      <a:avLst/>
+                    </a:prstGeom>
+                    <a:noFill/>
+                    <a:ln w="9525">
+                      <a:noFill/>
+                      <a:headEnd/>
+                      <a:tailEnd/>
+                    </a:ln>
+                  </pic:spPr>
+                </pic:pic>
+              </a:graphicData>
+            </a:graphic>
+          </wp:inline>
+        </w:drawing>
+      </w:r>
+    </w:p>
+    <w:bookmarkEnd w:id="40"/>
+    <w:bookmarkStart w:id="44" w:name="species-composition-for-study-area"/>
+    <w:p>
+      <w:pPr>
+        <w:pStyle w:val="Heading2"/>
+      </w:pPr>
+      <w:r>
+        <w:t xml:space="preserve">3.1 Species Composition for Study Area</w:t>
+      </w:r>
+    </w:p>
+    <w:p>
+      <w:pPr>
+        <w:pStyle w:val="FirstParagraph"/>
+      </w:pPr>
+      <w:r>
+        <w:drawing>
+          <wp:inline>
+            <wp:extent cx="5334000" cy="4267200"/>
+            <wp:effectExtent b="0" l="0" r="0" t="0"/>
+            <wp:docPr descr="" title="" id="42" name="Picture"/>
+            <a:graphic>
+              <a:graphicData uri="http://schemas.openxmlformats.org/drawingml/2006/picture">
+                <pic:pic>
+                  <pic:nvPicPr>
+                    <pic:cNvPr descr="./prelim_files/figure-docx/unnamed-chunk-4-1.png" id="43" name="Picture"/>
+                    <pic:cNvPicPr>
+                      <a:picLocks noChangeArrowheads="1" noChangeAspect="1"/>
+                    </pic:cNvPicPr>
+                  </pic:nvPicPr>
+                  <pic:blipFill>
+                    <a:blip r:embed="rId41"/>
+                    <a:stretch>
+                      <a:fillRect/>
+                    </a:stretch>
+                  </pic:blipFill>
+                  <pic:spPr bwMode="auto">
+                    <a:xfrm>
+                      <a:off x="0" y="0"/>
+                      <a:ext cx="5334000" cy="4267200"/>
+                    </a:xfrm>
+                    <a:prstGeom prst="rect">
+                      <a:avLst/>
+                    </a:prstGeom>
+                    <a:noFill/>
+                    <a:ln w="9525">
+                      <a:noFill/>
+                      <a:headEnd/>
+                      <a:tailEnd/>
+                    </a:ln>
+                  </pic:spPr>
+                </pic:pic>
+              </a:graphicData>
+            </a:graphic>
+          </wp:inline>
+        </w:drawing>
+      </w:r>
+    </w:p>
+    <w:bookmarkEnd w:id="44"/>
+    <w:bookmarkStart w:id="45" w:name="block-relative-to-zones"/>
+    <w:p>
+      <w:pPr>
+        <w:pStyle w:val="Heading2"/>
+      </w:pPr>
+      <w:r>
+        <w:t xml:space="preserve">3.2 Block relative to Zones</w:t>
+      </w:r>
+    </w:p>
+    <w:p>
+      <w:pPr>
+        <w:pStyle w:val="FirstParagraph"/>
+      </w:pPr>
+      <w:r>
+        <w:t xml:space="preserve">…</w:t>
+      </w:r>
+    </w:p>
+    <w:bookmarkEnd w:id="45"/>
+    <w:bookmarkEnd w:id="46"/>
+    <w:bookmarkStart w:id="47" w:name="summary"/>
+    <w:p>
+      <w:pPr>
+        <w:pStyle w:val="Heading1"/>
+      </w:pPr>
+      <w:r>
+        <w:t xml:space="preserve">4. Summary</w:t>
+      </w:r>
+    </w:p>
+    <w:p>
+      <w:pPr>
+        <w:pStyle w:val="FirstParagraph"/>
+      </w:pPr>
+      <w:r>
+        <w:t xml:space="preserve">In summary, this book has no content whatsoever.</w:t>
+      </w:r>
+    </w:p>
+    <w:p>
+      <w:pPr>
+        <w:pStyle w:val="SourceCode"/>
+      </w:pPr>
+      <w:r>
+        <w:rPr>
+          <w:rStyle w:val="VerbatimChar"/>
+        </w:rPr>
+        <w:t xml:space="preserve">[1] 2</w:t>
+      </w:r>
+    </w:p>
+    <w:bookmarkEnd w:id="47"/>
+    <w:bookmarkStart w:id="49" w:name="references"/>
+    <w:p>
+      <w:pPr>
+        <w:pStyle w:val="Heading1"/>
+      </w:pPr>
+      <w:r>
+        <w:t xml:space="preserve">References</w:t>
+      </w:r>
+    </w:p>
+    <w:bookmarkStart w:id="48" w:name="refs"/>
+    <w:bookmarkEnd w:id="48"/>
+    <w:bookmarkEnd w:id="49"/>
+    <w:bookmarkStart w:id="59" w:name="technical"/>
+    <w:p>
+      <w:pPr>
+        <w:pStyle w:val="Heading1"/>
+      </w:pPr>
+      <w:r>
+        <w:t xml:space="preserve">Appendix A — Technical</w:t>
+      </w:r>
+    </w:p>
+    <w:bookmarkStart w:id="58" w:name="relational-database-structure"/>
+    <w:p>
+      <w:pPr>
+        <w:pStyle w:val="Heading2"/>
+      </w:pPr>
+      <w:r>
+        <w:t xml:space="preserve">A.1 Relational Database Structure</w:t>
+      </w:r>
+    </w:p>
+    <w:bookmarkStart w:id="50" w:name="typography"/>
+    <w:p>
+      <w:pPr>
+        <w:pStyle w:val="Heading3"/>
+      </w:pPr>
+      <w:r>
+        <w:t xml:space="preserve">A.1.1 Typography</w:t>
+      </w:r>
+    </w:p>
+    <w:p>
+      <w:pPr>
+        <w:numPr>
+          <w:ilvl w:val="0"/>
+          <w:numId w:val="1001"/>
+        </w:numPr>
+        <w:pStyle w:val="Compact"/>
+      </w:pPr>
+      <w:r>
+        <w:rPr>
+          <w:rStyle w:val="VerbatimChar"/>
+        </w:rPr>
+        <w:t xml:space="preserve">*</w:t>
+      </w:r>
+      <w:r>
+        <w:t xml:space="preserve">: wildcard indicating any value, such as</w:t>
+      </w:r>
+      <w:r>
+        <w:t xml:space="preserve"> </w:t>
+      </w:r>
+      <w:r>
+        <w:rPr>
+          <w:rStyle w:val="VerbatimChar"/>
+        </w:rPr>
+        <w:t xml:space="preserve">*.csv</w:t>
+      </w:r>
+      <w:r>
+        <w:t xml:space="preserve"> </w:t>
+      </w:r>
+      <w:r>
+        <w:t xml:space="preserve">for any file name ending in</w:t>
+      </w:r>
+      <w:r>
+        <w:t xml:space="preserve"> </w:t>
+      </w:r>
+      <w:r>
+        <w:rPr>
+          <w:rStyle w:val="VerbatimChar"/>
+        </w:rPr>
+        <w:t xml:space="preserve">.csv</w:t>
+      </w:r>
+    </w:p>
+    <w:p>
+      <w:pPr>
+        <w:numPr>
+          <w:ilvl w:val="0"/>
+          <w:numId w:val="1001"/>
+        </w:numPr>
+        <w:pStyle w:val="Compact"/>
+      </w:pPr>
+      <w:r>
+        <w:rPr>
+          <w:rStyle w:val="VerbatimChar"/>
+        </w:rPr>
+        <w:t xml:space="preserve">{*}</w:t>
+      </w:r>
+      <w:r>
+        <w:t xml:space="preserve">: surrounding curly braces (</w:t>
+      </w:r>
+      <w:r>
+        <w:rPr>
+          <w:rStyle w:val="VerbatimChar"/>
+        </w:rPr>
+        <w:t xml:space="preserve">{}</w:t>
+      </w:r>
+      <w:r>
+        <w:t xml:space="preserve">) indicates variable substitution, e.g. </w:t>
+      </w:r>
+      <w:r>
+        <w:rPr>
+          <w:rStyle w:val="VerbatimChar"/>
+        </w:rPr>
+        <w:t xml:space="preserve">ds_{mdl_key}</w:t>
+      </w:r>
+      <w:r>
+        <w:t xml:space="preserve"> </w:t>
+      </w:r>
+      <w:r>
+        <w:t xml:space="preserve">would evaluate to the value</w:t>
+      </w:r>
+      <w:r>
+        <w:t xml:space="preserve"> </w:t>
+      </w:r>
+      <w:r>
+        <w:rPr>
+          <w:rStyle w:val="VerbatimChar"/>
+        </w:rPr>
+        <w:t xml:space="preserve">ds_am</w:t>
+      </w:r>
+      <w:r>
+        <w:t xml:space="preserve"> </w:t>
+      </w:r>
+      <w:r>
+        <w:t xml:space="preserve">for</w:t>
+      </w:r>
+      <w:r>
+        <w:t xml:space="preserve"> </w:t>
+      </w:r>
+      <w:r>
+        <w:rPr>
+          <w:rStyle w:val="VerbatimChar"/>
+        </w:rPr>
+        <w:t xml:space="preserve">mdl_key = "am"</w:t>
+      </w:r>
+      <w:r>
+        <w:t xml:space="preserve">, as in the dataset (</w:t>
+      </w:r>
+      <w:r>
+        <w:rPr>
+          <w:rStyle w:val="VerbatimChar"/>
+        </w:rPr>
+        <w:t xml:space="preserve">ds</w:t>
+      </w:r>
+      <w:r>
+        <w:t xml:space="preserve">) for AquaMaps (</w:t>
+      </w:r>
+      <w:r>
+        <w:rPr>
+          <w:rStyle w:val="VerbatimChar"/>
+        </w:rPr>
+        <w:t xml:space="preserve">am</w:t>
+      </w:r>
+      <w:r>
+        <w:t xml:space="preserve">)</w:t>
+      </w:r>
+    </w:p>
+    <w:p>
+      <w:pPr>
+        <w:numPr>
+          <w:ilvl w:val="0"/>
+          <w:numId w:val="1001"/>
+        </w:numPr>
+        <w:pStyle w:val="Compact"/>
+      </w:pPr>
+      <w:r>
+        <w:rPr>
+          <w:rStyle w:val="VerbatimChar"/>
+        </w:rPr>
+        <w:t xml:space="preserve">[*]</w:t>
+      </w:r>
+      <w:r>
+        <w:t xml:space="preserve">: surrounding brackets (</w:t>
+      </w:r>
+      <w:r>
+        <w:rPr>
+          <w:rStyle w:val="VerbatimChar"/>
+        </w:rPr>
+        <w:t xml:space="preserve">[]</w:t>
+      </w:r>
+      <w:r>
+        <w:t xml:space="preserve">) indicates an optional value, such as</w:t>
+      </w:r>
+      <w:r>
+        <w:t xml:space="preserve"> </w:t>
+      </w:r>
+      <w:r>
+        <w:rPr>
+          <w:rStyle w:val="VerbatimChar"/>
+        </w:rPr>
+        <w:t xml:space="preserve">[ply_grp]</w:t>
+      </w:r>
+      <w:r>
+        <w:t xml:space="preserve"> </w:t>
+      </w:r>
+      <w:r>
+        <w:t xml:space="preserve">is an optional column in the</w:t>
+      </w:r>
+      <w:r>
+        <w:t xml:space="preserve"> </w:t>
+      </w:r>
+      <w:r>
+        <w:rPr>
+          <w:rStyle w:val="VerbatimChar"/>
+        </w:rPr>
+        <w:t xml:space="preserve">ds_gm</w:t>
+      </w:r>
+      <w:r>
+        <w:t xml:space="preserve"> </w:t>
+      </w:r>
+      <w:r>
+        <w:t xml:space="preserve">table</w:t>
+      </w:r>
+    </w:p>
+    <w:p>
+      <w:pPr>
+        <w:numPr>
+          <w:ilvl w:val="0"/>
+          <w:numId w:val="1001"/>
+        </w:numPr>
+        <w:pStyle w:val="Compact"/>
+      </w:pPr>
+      <w:r>
+        <w:rPr>
+          <w:rStyle w:val="VerbatimChar"/>
+        </w:rPr>
+        <w:t xml:space="preserve">&lt;*&gt;</w:t>
+      </w:r>
+      <w:r>
+        <w:t xml:space="preserve">: surrounds the columns used to identify columns that uniquely identify (and index) each row</w:t>
+      </w:r>
+    </w:p>
+    <w:p>
+      <w:pPr>
+        <w:numPr>
+          <w:ilvl w:val="0"/>
+          <w:numId w:val="1001"/>
+        </w:numPr>
+        <w:pStyle w:val="Compact"/>
+      </w:pPr>
+      <w:r>
+        <w:rPr>
+          <w:rStyle w:val="VerbatimChar"/>
+        </w:rPr>
+        <w:t xml:space="preserve">...</w:t>
+      </w:r>
+      <w:r>
+        <w:t xml:space="preserve">: additional columns, unique to the table</w:t>
+      </w:r>
+    </w:p>
+    <w:p>
+      <w:pPr>
+        <w:pStyle w:val="FirstParagraph"/>
+      </w:pPr>
+      <w:r>
+        <w:t xml:space="preserve">The format below is of the following format where the top line of a bulleted list item describes the table and the columns in that table are directly below, nested in hierarchical order:</w:t>
+      </w:r>
+    </w:p>
+    <w:p>
+      <w:pPr>
+        <w:numPr>
+          <w:ilvl w:val="0"/>
+          <w:numId w:val="1002"/>
+        </w:numPr>
+        <w:pStyle w:val="Compact"/>
+      </w:pPr>
+      <w:r>
+        <w:rPr>
+          <w:rStyle w:val="VerbatimChar"/>
+        </w:rPr>
+        <w:t xml:space="preserve">{table name}</w:t>
+      </w:r>
+      <w:r>
+        <w:t xml:space="preserve"> </w:t>
+      </w:r>
+      <w:r>
+        <w:t xml:space="preserve">(</w:t>
+      </w:r>
+      <w:r>
+        <w:rPr>
+          <w:rStyle w:val="VerbatimChar"/>
+        </w:rPr>
+        <w:t xml:space="preserve">{description}</w:t>
+      </w:r>
+      <w:r>
+        <w:t xml:space="preserve">)</w:t>
+      </w:r>
+      <w:r>
+        <w:br/>
+      </w:r>
+      <w:r>
+        <w:t xml:space="preserve">&lt;</w:t>
+      </w:r>
+      <w:r>
+        <w:rPr>
+          <w:rStyle w:val="VerbatimChar"/>
+        </w:rPr>
+        <w:t xml:space="preserve">{column 1}</w:t>
+      </w:r>
+      <w:r>
+        <w:t xml:space="preserve">,</w:t>
+      </w:r>
+      <w:r>
+        <w:t xml:space="preserve"> </w:t>
+      </w:r>
+      <w:r>
+        <w:rPr>
+          <w:rStyle w:val="VerbatimChar"/>
+        </w:rPr>
+        <w:t xml:space="preserve">{column 2}</w:t>
+      </w:r>
+      <w:r>
+        <w:t xml:space="preserve">&gt;,</w:t>
+      </w:r>
+      <w:r>
+        <w:t xml:space="preserve"> </w:t>
+      </w:r>
+      <w:r>
+        <w:rPr>
+          <w:rStyle w:val="VerbatimChar"/>
+        </w:rPr>
+        <w:t xml:space="preserve">{column 3}</w:t>
+      </w:r>
+      <w:r>
+        <w:t xml:space="preserve">,</w:t>
+      </w:r>
+      <w:r>
+        <w:t xml:space="preserve"> </w:t>
+      </w:r>
+      <w:r>
+        <w:rPr>
+          <w:rStyle w:val="VerbatimChar"/>
+        </w:rPr>
+        <w:t xml:space="preserve">...</w:t>
+      </w:r>
+    </w:p>
+    <w:bookmarkEnd w:id="50"/>
+    <w:bookmarkStart w:id="51" w:name="database-naming-conventions"/>
+    <w:p>
+      <w:pPr>
+        <w:pStyle w:val="Heading3"/>
+      </w:pPr>
+      <w:r>
+        <w:t xml:space="preserve">A.1.2 Database Naming Conventions</w:t>
+      </w:r>
+    </w:p>
+    <w:p>
+      <w:pPr>
+        <w:numPr>
+          <w:ilvl w:val="0"/>
+          <w:numId w:val="1003"/>
+        </w:numPr>
+        <w:pStyle w:val="Compact"/>
+      </w:pPr>
+      <w:r>
+        <w:t xml:space="preserve">Use all</w:t>
+      </w:r>
+      <w:r>
+        <w:t xml:space="preserve"> </w:t>
+      </w:r>
+      <w:r>
+        <w:rPr>
+          <w:bCs/>
+          <w:b/>
+        </w:rPr>
+        <w:t xml:space="preserve">lower-case</w:t>
+      </w:r>
+      <w:r>
+        <w:t xml:space="preserve"> </w:t>
+      </w:r>
+      <w:r>
+        <w:t xml:space="preserve">column names with underscores (i.e. from using</w:t>
+      </w:r>
+      <w:r>
+        <w:t xml:space="preserve"> </w:t>
+      </w:r>
+      <w:r>
+        <w:rPr>
+          <w:rStyle w:val="VerbatimChar"/>
+        </w:rPr>
+        <w:t xml:space="preserve">janitor::clean_names()</w:t>
+      </w:r>
+      <w:r>
+        <w:t xml:space="preserve">) to prevent need to quote SQL statements.</w:t>
+      </w:r>
+    </w:p>
+    <w:p>
+      <w:pPr>
+        <w:numPr>
+          <w:ilvl w:val="0"/>
+          <w:numId w:val="1003"/>
+        </w:numPr>
+        <w:pStyle w:val="Compact"/>
+      </w:pPr>
+      <w:r>
+        <w:t xml:space="preserve">For short unique</w:t>
+      </w:r>
+      <w:r>
+        <w:t xml:space="preserve"> </w:t>
+      </w:r>
+      <w:r>
+        <w:rPr>
+          <w:bCs/>
+          <w:b/>
+        </w:rPr>
+        <w:t xml:space="preserve">identifiers</w:t>
+      </w:r>
+      <w:r>
+        <w:t xml:space="preserve"> </w:t>
+      </w:r>
+      <w:r>
+        <w:t xml:space="preserve">use suffix</w:t>
+      </w:r>
+      <w:r>
+        <w:t xml:space="preserve"> </w:t>
+      </w:r>
+      <w:r>
+        <w:rPr>
+          <w:rStyle w:val="VerbatimChar"/>
+        </w:rPr>
+        <w:t xml:space="preserve">*_id</w:t>
+      </w:r>
+      <w:r>
+        <w:t xml:space="preserve"> </w:t>
+      </w:r>
+      <w:r>
+        <w:t xml:space="preserve">for integer and</w:t>
+      </w:r>
+      <w:r>
+        <w:t xml:space="preserve"> </w:t>
+      </w:r>
+      <w:r>
+        <w:rPr>
+          <w:rStyle w:val="VerbatimChar"/>
+        </w:rPr>
+        <w:t xml:space="preserve">*_key</w:t>
+      </w:r>
+      <w:r>
+        <w:t xml:space="preserve"> </w:t>
+      </w:r>
+      <w:r>
+        <w:t xml:space="preserve">for short text.</w:t>
+      </w:r>
+    </w:p>
+    <w:bookmarkEnd w:id="51"/>
+    <w:bookmarkStart w:id="54" w:name="models-based-on-polygons"/>
+    <w:p>
+      <w:pPr>
+        <w:pStyle w:val="Heading3"/>
+      </w:pPr>
+      <w:r>
+        <w:t xml:space="preserve">A.1.3 Models Based on Polygons</w:t>
+      </w:r>
+    </w:p>
+    <w:p>
+      <w:pPr>
+        <w:pStyle w:val="FirstParagraph"/>
+      </w:pPr>
+      <w:r>
+        <w:t xml:space="preserve">Models based on polygons have an attribute table that may contain multiple values of interest. The normalized form of the database should not require repeating the geometry for each polygon to reproduce the original dataset that may be shared across values for an individual model as well as across multiple models. If models in the dataset use more than one collection of polygons, then the polygon group</w:t>
+      </w:r>
+      <w:r>
+        <w:t xml:space="preserve"> </w:t>
+      </w:r>
+      <w:r>
+        <w:rPr>
+          <w:rStyle w:val="VerbatimChar"/>
+        </w:rPr>
+        <w:t xml:space="preserve">ply_grp</w:t>
+      </w:r>
+      <w:r>
+        <w:t xml:space="preserve"> </w:t>
+      </w:r>
+      <w:r>
+        <w:t xml:space="preserve">field is optionally used to differentiate which set of polygons to use.</w:t>
+      </w:r>
+    </w:p>
+    <w:p>
+      <w:pPr>
+        <w:pStyle w:val="BodyText"/>
+      </w:pPr>
+      <w:r>
+        <w:t xml:space="preserve">All features are projected to the geographic (</w:t>
+      </w:r>
+      <w:r>
+        <w:rPr>
+          <w:rStyle w:val="VerbatimChar"/>
+        </w:rPr>
+        <w:t xml:space="preserve">EPSG:4326</w:t>
+      </w:r>
+      <w:r>
+        <w:t xml:space="preserve">) coordinate reference system for</w:t>
+      </w:r>
+      <w:r>
+        <w:t xml:space="preserve"> </w:t>
+      </w:r>
+      <w:hyperlink r:id="rId52">
+        <w:r>
+          <w:rPr>
+            <w:rStyle w:val="VerbatimChar"/>
+          </w:rPr>
+          <w:t xml:space="preserve">leaflet</w:t>
+        </w:r>
+        <w:r>
+          <w:rPr>
+            <w:rStyle w:val="Hyperlink"/>
+          </w:rPr>
+          <w:t xml:space="preserve"> </w:t>
+        </w:r>
+        <w:r>
+          <w:rPr>
+            <w:rStyle w:val="Hyperlink"/>
+          </w:rPr>
+          <w:t xml:space="preserve">R package visualization of polygons</w:t>
+        </w:r>
+      </w:hyperlink>
+      <w:r>
+        <w:t xml:space="preserve"> </w:t>
+      </w:r>
+      <w:r>
+        <w:t xml:space="preserve">with</w:t>
+      </w:r>
+      <w:r>
+        <w:t xml:space="preserve"> </w:t>
+      </w:r>
+      <w:r>
+        <w:t xml:space="preserve">“</w:t>
+      </w:r>
+      <w:r>
+        <w:t xml:space="preserve">slippy</w:t>
+      </w:r>
+      <w:r>
+        <w:t xml:space="preserve">”</w:t>
+      </w:r>
+      <w:r>
+        <w:t xml:space="preserve"> </w:t>
+      </w:r>
+      <w:r>
+        <w:t xml:space="preserve">basemaps (e.g. </w:t>
+      </w:r>
+      <w:r>
+        <w:t xml:space="preserve">“</w:t>
+      </w:r>
+      <w:r>
+        <w:t xml:space="preserve">Esri.OceanBasemap</w:t>
+      </w:r>
+      <w:r>
+        <w:t xml:space="preserve">”</w:t>
+      </w:r>
+      <w:r>
+        <w:t xml:space="preserve"> </w:t>
+      </w:r>
+      <w:r>
+        <w:t xml:space="preserve">at</w:t>
+      </w:r>
+      <w:r>
+        <w:t xml:space="preserve"> </w:t>
+      </w:r>
+      <w:hyperlink r:id="rId53">
+        <w:r>
+          <w:rPr>
+            <w:rStyle w:val="Hyperlink"/>
+          </w:rPr>
+          <w:t xml:space="preserve">Leaflet Providers</w:t>
+        </w:r>
+      </w:hyperlink>
+      <w:r>
+        <w:t xml:space="preserve">).</w:t>
+      </w:r>
+    </w:p>
+    <w:p>
+      <w:pPr>
+        <w:numPr>
+          <w:ilvl w:val="0"/>
+          <w:numId w:val="1004"/>
+        </w:numPr>
+      </w:pPr>
+      <w:r>
+        <w:rPr>
+          <w:rStyle w:val="VerbatimChar"/>
+        </w:rPr>
+        <w:t xml:space="preserve">datasets</w:t>
+      </w:r>
+      <w:r>
+        <w:br/>
+      </w:r>
+      <w:r>
+        <w:t xml:space="preserve">&lt;</w:t>
+      </w:r>
+      <w:r>
+        <w:rPr>
+          <w:rStyle w:val="VerbatimChar"/>
+        </w:rPr>
+        <w:t xml:space="preserve">ds_key</w:t>
+      </w:r>
+      <w:r>
+        <w:t xml:space="preserve">&gt;,</w:t>
+      </w:r>
+      <w:r>
+        <w:t xml:space="preserve"> </w:t>
+      </w:r>
+      <w:r>
+        <w:rPr>
+          <w:rStyle w:val="VerbatimChar"/>
+        </w:rPr>
+        <w:t xml:space="preserve">...</w:t>
+      </w:r>
+    </w:p>
+    <w:p>
+      <w:pPr>
+        <w:numPr>
+          <w:ilvl w:val="0"/>
+          <w:numId w:val="1004"/>
+        </w:numPr>
+      </w:pPr>
+      <w:r>
+        <w:rPr>
+          <w:rStyle w:val="VerbatimChar"/>
+        </w:rPr>
+        <w:t xml:space="preserve">cells_ds_ply</w:t>
+      </w:r>
+      <w:r>
+        <w:t xml:space="preserve"> </w:t>
+      </w:r>
+      <w:r>
+        <w:t xml:space="preserve">(cells to dataset polygons)</w:t>
+      </w:r>
+      <w:r>
+        <w:br/>
+      </w:r>
+      <w:r>
+        <w:t xml:space="preserve">&lt;</w:t>
+      </w:r>
+      <w:r>
+        <w:rPr>
+          <w:rStyle w:val="VerbatimChar"/>
+        </w:rPr>
+        <w:t xml:space="preserve">ds_key</w:t>
+      </w:r>
+      <w:r>
+        <w:t xml:space="preserve">,</w:t>
+      </w:r>
+      <w:r>
+        <w:t xml:space="preserve"> </w:t>
+      </w:r>
+      <w:r>
+        <w:rPr>
+          <w:rStyle w:val="VerbatimChar"/>
+        </w:rPr>
+        <w:t xml:space="preserve">ply_id</w:t>
+      </w:r>
+      <w:r>
+        <w:t xml:space="preserve">,</w:t>
+      </w:r>
+      <w:r>
+        <w:t xml:space="preserve"> </w:t>
+      </w:r>
+      <w:r>
+        <w:rPr>
+          <w:rStyle w:val="VerbatimChar"/>
+        </w:rPr>
+        <w:t xml:space="preserve">cell_id</w:t>
+      </w:r>
+      <w:r>
+        <w:t xml:space="preserve">&gt;</w:t>
+      </w:r>
+    </w:p>
+    <w:p>
+      <w:pPr>
+        <w:numPr>
+          <w:ilvl w:val="0"/>
+          <w:numId w:val="1004"/>
+        </w:numPr>
+      </w:pPr>
+      <w:r>
+        <w:rPr>
+          <w:rStyle w:val="VerbatimChar"/>
+        </w:rPr>
+        <w:t xml:space="preserve">ds_{ds_key}</w:t>
+      </w:r>
+      <w:r>
+        <w:t xml:space="preserve"> </w:t>
+      </w:r>
+      <w:r>
+        <w:t xml:space="preserve">(dataset model attributes)</w:t>
+      </w:r>
+      <w:r>
+        <w:br/>
+      </w:r>
+      <w:r>
+        <w:t xml:space="preserve">&lt;</w:t>
+      </w:r>
+      <w:r>
+        <w:rPr>
+          <w:rStyle w:val="VerbatimChar"/>
+        </w:rPr>
+        <w:t xml:space="preserve">ds_key</w:t>
+      </w:r>
+      <w:r>
+        <w:t xml:space="preserve">,</w:t>
+      </w:r>
+      <w:r>
+        <w:t xml:space="preserve"> </w:t>
+      </w:r>
+      <w:r>
+        <w:rPr>
+          <w:rStyle w:val="VerbatimChar"/>
+        </w:rPr>
+        <w:t xml:space="preserve">mdl_id</w:t>
+      </w:r>
+      <w:r>
+        <w:t xml:space="preserve">&gt;,</w:t>
+      </w:r>
+      <w:r>
+        <w:t xml:space="preserve"> </w:t>
+      </w:r>
+      <w:r>
+        <w:rPr>
+          <w:rStyle w:val="VerbatimChar"/>
+        </w:rPr>
+        <w:t xml:space="preserve">aphia_id</w:t>
+      </w:r>
+      <w:r>
+        <w:t xml:space="preserve">,</w:t>
+      </w:r>
+      <w:r>
+        <w:t xml:space="preserve"> </w:t>
+      </w:r>
+      <w:r>
+        <w:rPr>
+          <w:rStyle w:val="VerbatimChar"/>
+        </w:rPr>
+        <w:t xml:space="preserve">fld_ply_val</w:t>
+      </w:r>
+      <w:r>
+        <w:t xml:space="preserve">,</w:t>
+      </w:r>
+      <w:r>
+        <w:t xml:space="preserve"> </w:t>
+      </w:r>
+      <w:r>
+        <w:rPr>
+          <w:rStyle w:val="VerbatimChar"/>
+        </w:rPr>
+        <w:t xml:space="preserve">val_type</w:t>
+      </w:r>
+      <w:r>
+        <w:t xml:space="preserve">,</w:t>
+      </w:r>
+      <w:r>
+        <w:t xml:space="preserve"> </w:t>
+      </w:r>
+      <w:r>
+        <w:rPr>
+          <w:rStyle w:val="VerbatimChar"/>
+        </w:rPr>
+        <w:t xml:space="preserve">...</w:t>
+      </w:r>
+    </w:p>
+    <w:p>
+      <w:pPr>
+        <w:numPr>
+          <w:ilvl w:val="0"/>
+          <w:numId w:val="1004"/>
+        </w:numPr>
+      </w:pPr>
+      <w:r>
+        <w:rPr>
+          <w:rStyle w:val="VerbatimChar"/>
+        </w:rPr>
+        <w:t xml:space="preserve">ds_{ds_key}_plys</w:t>
+      </w:r>
+      <w:r>
+        <w:t xml:space="preserve"> </w:t>
+      </w:r>
+      <w:r>
+        <w:t xml:space="preserve">(dataset polygon attributes, including values)</w:t>
+      </w:r>
+      <w:r>
+        <w:br/>
+      </w:r>
+      <w:r>
+        <w:t xml:space="preserve">&lt;</w:t>
+      </w:r>
+      <w:r>
+        <w:rPr>
+          <w:rStyle w:val="VerbatimChar"/>
+        </w:rPr>
+        <w:t xml:space="preserve">ds_key</w:t>
+      </w:r>
+      <w:r>
+        <w:t xml:space="preserve">,</w:t>
+      </w:r>
+      <w:r>
+        <w:t xml:space="preserve"> </w:t>
+      </w:r>
+      <w:r>
+        <w:rPr>
+          <w:rStyle w:val="VerbatimChar"/>
+        </w:rPr>
+        <w:t xml:space="preserve">ply_id</w:t>
+      </w:r>
+      <w:r>
+        <w:t xml:space="preserve">&gt;,</w:t>
+      </w:r>
+      <w:r>
+        <w:t xml:space="preserve"> </w:t>
+      </w:r>
+      <w:r>
+        <w:rPr>
+          <w:rStyle w:val="VerbatimChar"/>
+        </w:rPr>
+        <w:t xml:space="preserve">val</w:t>
+      </w:r>
+      <w:r>
+        <w:t xml:space="preserve"> </w:t>
+      </w:r>
+      <w:r>
+        <w:t xml:space="preserve">=</w:t>
+      </w:r>
+      <w:r>
+        <w:t xml:space="preserve"> </w:t>
+      </w:r>
+      <w:r>
+        <w:rPr>
+          <w:rStyle w:val="VerbatimChar"/>
+        </w:rPr>
+        <w:t xml:space="preserve">{fc_flds}</w:t>
+      </w:r>
+      <w:r>
+        <w:t xml:space="preserve">,</w:t>
+      </w:r>
+      <w:r>
+        <w:t xml:space="preserve"> </w:t>
+      </w:r>
+      <w:r>
+        <w:rPr>
+          <w:rStyle w:val="VerbatimChar"/>
+        </w:rPr>
+        <w:t xml:space="preserve">...</w:t>
+      </w:r>
+    </w:p>
+    <w:bookmarkEnd w:id="54"/>
+    <w:bookmarkStart w:id="56" w:name="models-based-on-rasters"/>
+    <w:p>
+      <w:pPr>
+        <w:pStyle w:val="Heading3"/>
+      </w:pPr>
+      <w:r>
+        <w:t xml:space="preserve">A.1.4 Models Based on Rasters</w:t>
+      </w:r>
+    </w:p>
+    <w:p>
+      <w:pPr>
+        <w:pStyle w:val="FirstParagraph"/>
+      </w:pPr>
+      <w:r>
+        <w:t xml:space="preserve">All rasters are projected to web Mercator (</w:t>
+      </w:r>
+      <w:r>
+        <w:rPr>
+          <w:rStyle w:val="VerbatimChar"/>
+        </w:rPr>
+        <w:t xml:space="preserve">EPSG:3857</w:t>
+      </w:r>
+      <w:r>
+        <w:t xml:space="preserve">) coordinate reference system for</w:t>
+      </w:r>
+      <w:r>
+        <w:t xml:space="preserve"> </w:t>
+      </w:r>
+      <w:hyperlink r:id="rId55">
+        <w:r>
+          <w:rPr>
+            <w:rStyle w:val="VerbatimChar"/>
+          </w:rPr>
+          <w:t xml:space="preserve">leaflet</w:t>
+        </w:r>
+        <w:r>
+          <w:rPr>
+            <w:rStyle w:val="Hyperlink"/>
+          </w:rPr>
+          <w:t xml:space="preserve"> </w:t>
+        </w:r>
+        <w:r>
+          <w:rPr>
+            <w:rStyle w:val="Hyperlink"/>
+          </w:rPr>
+          <w:t xml:space="preserve">R package visualization of rasters</w:t>
+        </w:r>
+      </w:hyperlink>
+      <w:r>
+        <w:t xml:space="preserve"> </w:t>
+      </w:r>
+      <w:r>
+        <w:t xml:space="preserve">with</w:t>
+      </w:r>
+      <w:r>
+        <w:t xml:space="preserve"> </w:t>
+      </w:r>
+      <w:r>
+        <w:t xml:space="preserve">“</w:t>
+      </w:r>
+      <w:r>
+        <w:t xml:space="preserve">slippy</w:t>
+      </w:r>
+      <w:r>
+        <w:t xml:space="preserve">”</w:t>
+      </w:r>
+      <w:r>
+        <w:t xml:space="preserve"> </w:t>
+      </w:r>
+      <w:r>
+        <w:t xml:space="preserve">basemaps (e.g. </w:t>
+      </w:r>
+      <w:r>
+        <w:t xml:space="preserve">“</w:t>
+      </w:r>
+      <w:r>
+        <w:t xml:space="preserve">Esri.OceanBasemap</w:t>
+      </w:r>
+      <w:r>
+        <w:t xml:space="preserve">”</w:t>
+      </w:r>
+      <w:r>
+        <w:t xml:space="preserve"> </w:t>
+      </w:r>
+      <w:r>
+        <w:t xml:space="preserve">at</w:t>
+      </w:r>
+      <w:r>
+        <w:t xml:space="preserve"> </w:t>
+      </w:r>
+      <w:hyperlink r:id="rId53">
+        <w:r>
+          <w:rPr>
+            <w:rStyle w:val="Hyperlink"/>
+          </w:rPr>
+          <w:t xml:space="preserve">Leaflet Providers</w:t>
+        </w:r>
+      </w:hyperlink>
+      <w:r>
+        <w:t xml:space="preserve">). Since the variable is usually continuous, new values may be interpolated to the web Mercator raster with</w:t>
+      </w:r>
+      <w:r>
+        <w:t xml:space="preserve"> </w:t>
+      </w:r>
+      <w:r>
+        <w:rPr>
+          <w:rStyle w:val="VerbatimChar"/>
+        </w:rPr>
+        <w:t xml:space="preserve">method = "bilinear"</w:t>
+      </w:r>
+      <w:r>
+        <w:t xml:space="preserve"> </w:t>
+      </w:r>
+      <w:r>
+        <w:t xml:space="preserve">option (versus</w:t>
+      </w:r>
+      <w:r>
+        <w:t xml:space="preserve"> </w:t>
+      </w:r>
+      <w:r>
+        <w:rPr>
+          <w:rStyle w:val="VerbatimChar"/>
+        </w:rPr>
+        <w:t xml:space="preserve">method = "nearest"</w:t>
+      </w:r>
+      <w:r>
+        <w:t xml:space="preserve">). Because of this, the value is directly stored in the</w:t>
+      </w:r>
+      <w:r>
+        <w:t xml:space="preserve"> </w:t>
+      </w:r>
+      <w:r>
+        <w:rPr>
+          <w:rStyle w:val="VerbatimChar"/>
+        </w:rPr>
+        <w:t xml:space="preserve">_cells_rast</w:t>
+      </w:r>
+      <w:r>
+        <w:t xml:space="preserve"> </w:t>
+      </w:r>
+      <w:r>
+        <w:t xml:space="preserve">table for all raster models (versus a lookup of OffHab cell_ids to the original raster’s pixel).</w:t>
+      </w:r>
+    </w:p>
+    <w:p>
+      <w:pPr>
+        <w:numPr>
+          <w:ilvl w:val="0"/>
+          <w:numId w:val="1005"/>
+        </w:numPr>
+      </w:pPr>
+      <w:r>
+        <w:rPr>
+          <w:rStyle w:val="VerbatimChar"/>
+        </w:rPr>
+        <w:t xml:space="preserve">datasets</w:t>
+      </w:r>
+      <w:r>
+        <w:t xml:space="preserve"> </w:t>
+      </w:r>
+      <w:r>
+        <w:t xml:space="preserve">&lt;</w:t>
+      </w:r>
+      <w:r>
+        <w:rPr>
+          <w:rStyle w:val="VerbatimChar"/>
+        </w:rPr>
+        <w:t xml:space="preserve">ds_key</w:t>
+      </w:r>
+      <w:r>
+        <w:t xml:space="preserve">&gt;, …</w:t>
+      </w:r>
+    </w:p>
+    <w:p>
+      <w:pPr>
+        <w:numPr>
+          <w:ilvl w:val="0"/>
+          <w:numId w:val="1005"/>
+        </w:numPr>
+      </w:pPr>
+      <w:r>
+        <w:rPr>
+          <w:rStyle w:val="VerbatimChar"/>
+        </w:rPr>
+        <w:t xml:space="preserve">ds_cells_rast</w:t>
+      </w:r>
+      <w:r>
+        <w:t xml:space="preserve"> </w:t>
+      </w:r>
+      <w:r>
+        <w:t xml:space="preserve">(cells to dataset pixel values)</w:t>
+      </w:r>
+      <w:r>
+        <w:br/>
+      </w:r>
+      <w:r>
+        <w:t xml:space="preserve">&lt;</w:t>
+      </w:r>
+      <w:r>
+        <w:rPr>
+          <w:rStyle w:val="VerbatimChar"/>
+        </w:rPr>
+        <w:t xml:space="preserve">ds_key</w:t>
+      </w:r>
+      <w:r>
+        <w:t xml:space="preserve">,</w:t>
+      </w:r>
+      <w:r>
+        <w:t xml:space="preserve"> </w:t>
+      </w:r>
+      <w:r>
+        <w:rPr>
+          <w:rStyle w:val="VerbatimChar"/>
+        </w:rPr>
+        <w:t xml:space="preserve">mdl_id</w:t>
+      </w:r>
+      <w:r>
+        <w:t xml:space="preserve">,</w:t>
+      </w:r>
+      <w:r>
+        <w:t xml:space="preserve"> </w:t>
+      </w:r>
+      <w:r>
+        <w:rPr>
+          <w:rStyle w:val="VerbatimChar"/>
+        </w:rPr>
+        <w:t xml:space="preserve">cell_id</w:t>
+      </w:r>
+      <w:r>
+        <w:t xml:space="preserve">&gt;,</w:t>
+      </w:r>
+      <w:r>
+        <w:t xml:space="preserve"> </w:t>
+      </w:r>
+      <w:r>
+        <w:rPr>
+          <w:rStyle w:val="VerbatimChar"/>
+        </w:rPr>
+        <w:t xml:space="preserve">val</w:t>
+      </w:r>
+    </w:p>
+    <w:p>
+      <w:pPr>
+        <w:numPr>
+          <w:ilvl w:val="0"/>
+          <w:numId w:val="1005"/>
+        </w:numPr>
+      </w:pPr>
+      <w:r>
+        <w:rPr>
+          <w:rStyle w:val="VerbatimChar"/>
+        </w:rPr>
+        <w:t xml:space="preserve">mdls_{ds_key}</w:t>
+      </w:r>
+      <w:r>
+        <w:t xml:space="preserve"> </w:t>
+      </w:r>
+      <w:r>
+        <w:t xml:space="preserve">(dataset model attributes)</w:t>
+      </w:r>
+      <w:r>
+        <w:br/>
+      </w:r>
+      <w:r>
+        <w:t xml:space="preserve">&lt;</w:t>
+      </w:r>
+      <w:r>
+        <w:rPr>
+          <w:rStyle w:val="VerbatimChar"/>
+        </w:rPr>
+        <w:t xml:space="preserve">ds_key</w:t>
+      </w:r>
+      <w:r>
+        <w:t xml:space="preserve">,</w:t>
+      </w:r>
+      <w:r>
+        <w:t xml:space="preserve"> </w:t>
+      </w:r>
+      <w:r>
+        <w:rPr>
+          <w:rStyle w:val="VerbatimChar"/>
+        </w:rPr>
+        <w:t xml:space="preserve">mdl_id</w:t>
+      </w:r>
+      <w:r>
+        <w:t xml:space="preserve">&gt;,</w:t>
+      </w:r>
+      <w:r>
+        <w:t xml:space="preserve"> </w:t>
+      </w:r>
+      <w:r>
+        <w:rPr>
+          <w:rStyle w:val="VerbatimChar"/>
+        </w:rPr>
+        <w:t xml:space="preserve">aphia_id</w:t>
+      </w:r>
+      <w:r>
+        <w:t xml:space="preserve">,</w:t>
+      </w:r>
+      <w:r>
+        <w:t xml:space="preserve"> </w:t>
+      </w:r>
+      <w:r>
+        <w:rPr>
+          <w:rStyle w:val="VerbatimChar"/>
+        </w:rPr>
+        <w:t xml:space="preserve">val_type</w:t>
+      </w:r>
+      <w:r>
+        <w:t xml:space="preserve">,</w:t>
+      </w:r>
+      <w:r>
+        <w:t xml:space="preserve"> </w:t>
+      </w:r>
+      <w:r>
+        <w:rPr>
+          <w:rStyle w:val="VerbatimChar"/>
+        </w:rPr>
+        <w:t xml:space="preserve">...</w:t>
+      </w:r>
+    </w:p>
+    <w:bookmarkEnd w:id="56"/>
+    <w:bookmarkStart w:id="57" w:name="future-development"/>
+    <w:p>
+      <w:pPr>
+        <w:pStyle w:val="Heading3"/>
+      </w:pPr>
+      <w:r>
+        <w:t xml:space="preserve">A.1.5 Future Development</w:t>
+      </w:r>
+    </w:p>
+    <w:p>
+      <w:pPr>
+        <w:numPr>
+          <w:ilvl w:val="0"/>
+          <w:numId w:val="1006"/>
+        </w:numPr>
+        <w:pStyle w:val="Compact"/>
+      </w:pPr>
+      <w:r>
+        <w:t xml:space="preserve">Add columns to handle relationships between models, such as uncertainty (e.g. </w:t>
+      </w:r>
+      <w:r>
+        <w:rPr>
+          <w:rStyle w:val="VerbatimChar"/>
+        </w:rPr>
+        <w:t xml:space="preserve">sd</w:t>
+      </w:r>
+      <w:r>
+        <w:t xml:space="preserve">/</w:t>
+      </w:r>
+      <w:r>
+        <w:rPr>
+          <w:rStyle w:val="VerbatimChar"/>
+        </w:rPr>
+        <w:t xml:space="preserve">cv</w:t>
+      </w:r>
+      <w:r>
+        <w:t xml:space="preserve">/</w:t>
+      </w:r>
+      <w:r>
+        <w:t xml:space="preserve"> </w:t>
+      </w:r>
+      <w:r>
+        <w:rPr>
+          <w:rStyle w:val="VerbatimChar"/>
+        </w:rPr>
+        <w:t xml:space="preserve">ci95pct</w:t>
+      </w:r>
+      <w:r>
+        <w:t xml:space="preserve"> </w:t>
+      </w:r>
+      <w:r>
+        <w:t xml:space="preserve">/</w:t>
+      </w:r>
+      <w:r>
+        <w:t xml:space="preserve"> </w:t>
+      </w:r>
+      <w:r>
+        <w:rPr>
+          <w:rStyle w:val="VerbatimChar"/>
+        </w:rPr>
+        <w:t xml:space="preserve">ci5pct</w:t>
+      </w:r>
+      <w:r>
+        <w:t xml:space="preserve">; not using yet) associated with which density:</w:t>
+      </w:r>
+    </w:p>
+    <w:p>
+      <w:pPr>
+        <w:numPr>
+          <w:ilvl w:val="1"/>
+          <w:numId w:val="1007"/>
+        </w:numPr>
+        <w:pStyle w:val="Compact"/>
+      </w:pPr>
+      <w:r>
+        <w:rPr>
+          <w:rStyle w:val="VerbatimChar"/>
+        </w:rPr>
+        <w:t xml:space="preserve">{mdl_key}_mdls.</w:t>
+      </w:r>
+      <w:r>
+        <w:t xml:space="preserve">:</w:t>
+      </w:r>
+      <w:r>
+        <w:t xml:space="preserve"> </w:t>
+      </w:r>
+      <w:r>
+        <w:rPr>
+          <w:rStyle w:val="VerbatimChar"/>
+        </w:rPr>
+        <w:t xml:space="preserve">mdl_related</w:t>
+      </w:r>
+      <w:r>
+        <w:t xml:space="preserve"> </w:t>
+      </w:r>
+      <w:r>
+        <w:t xml:space="preserve">|</w:t>
+      </w:r>
+      <w:r>
+        <w:t xml:space="preserve"> </w:t>
+      </w:r>
+      <w:r>
+        <w:rPr>
+          <w:rStyle w:val="VerbatimChar"/>
+        </w:rPr>
+        <w:t xml:space="preserve">mdl_relationship</w:t>
+      </w:r>
+    </w:p>
+    <w:p>
+      <w:pPr>
+        <w:numPr>
+          <w:ilvl w:val="0"/>
+          <w:numId w:val="1006"/>
+        </w:numPr>
+        <w:pStyle w:val="Compact"/>
+      </w:pPr>
+      <w:r>
+        <w:t xml:space="preserve">Add value transformation column (</w:t>
+      </w:r>
+      <w:r>
+        <w:rPr>
+          <w:rStyle w:val="VerbatimChar"/>
+        </w:rPr>
+        <w:t xml:space="preserve">val_transform</w:t>
+      </w:r>
+      <w:r>
+        <w:t xml:space="preserve">) to</w:t>
+      </w:r>
+      <w:r>
+        <w:t xml:space="preserve"> </w:t>
+      </w:r>
+      <w:r>
+        <w:rPr>
+          <w:rStyle w:val="VerbatimChar"/>
+        </w:rPr>
+        <w:t xml:space="preserve">{mdl_key}_mdls</w:t>
+      </w:r>
+      <w:r>
+        <w:t xml:space="preserve"> </w:t>
+      </w:r>
+      <w:r>
+        <w:t xml:space="preserve">to standardize values from original to</w:t>
+      </w:r>
+      <w:r>
+        <w:t xml:space="preserve"> </w:t>
+      </w:r>
+      <w:r>
+        <w:rPr>
+          <w:rStyle w:val="VerbatimChar"/>
+        </w:rPr>
+        <w:t xml:space="preserve">val_type</w:t>
+      </w:r>
+      <w:r>
+        <w:t xml:space="preserve"> </w:t>
+      </w:r>
+      <w:r>
+        <w:t xml:space="preserve">(not using yet since all relative so far):</w:t>
+      </w:r>
+    </w:p>
+    <w:p>
+      <w:pPr>
+        <w:numPr>
+          <w:ilvl w:val="1"/>
+          <w:numId w:val="1008"/>
+        </w:numPr>
+        <w:pStyle w:val="Compact"/>
+      </w:pPr>
+      <w:r>
+        <w:rPr>
+          <w:rStyle w:val="VerbatimChar"/>
+        </w:rPr>
+        <w:t xml:space="preserve">oa_mdls.val_transform</w:t>
+      </w:r>
+      <w:r>
+        <w:t xml:space="preserve">:</w:t>
+      </w:r>
+      <w:r>
+        <w:t xml:space="preserve"> </w:t>
+      </w:r>
+      <m:oMath>
+        <m:r>
+          <m:t>v</m:t>
+        </m:r>
+        <m:r>
+          <m:t>a</m:t>
+        </m:r>
+        <m:sSup>
+          <m:e>
+            <m:r>
+              <m:t>l</m:t>
+            </m:r>
+          </m:e>
+          <m:sup>
+            <m:r>
+              <m:t>3</m:t>
+            </m:r>
+          </m:sup>
+        </m:sSup>
+      </m:oMath>
+    </w:p>
+    <w:p>
+      <w:pPr>
+        <w:numPr>
+          <w:ilvl w:val="1"/>
+          <w:numId w:val="1008"/>
+        </w:numPr>
+        <w:pStyle w:val="Compact"/>
+      </w:pPr>
+      <w:r>
+        <w:rPr>
+          <w:rStyle w:val="VerbatimChar"/>
+        </w:rPr>
+        <w:t xml:space="preserve">du_mdls.val_transform</w:t>
+      </w:r>
+      <w:r>
+        <w:t xml:space="preserve"> </w:t>
+      </w:r>
+      <m:oMath>
+        <m:r>
+          <m:t>v</m:t>
+        </m:r>
+        <m:r>
+          <m:t>a</m:t>
+        </m:r>
+        <m:r>
+          <m:t>l</m:t>
+        </m:r>
+        <m:r>
+          <m:rPr>
+            <m:sty m:val="p"/>
+          </m:rPr>
+          <m:t>/</m:t>
+        </m:r>
+        <m:r>
+          <m:t>100</m:t>
+        </m:r>
+      </m:oMath>
+    </w:p>
+    <w:bookmarkEnd w:id="57"/>
+    <w:bookmarkEnd w:id="58"/>
+    <w:bookmarkEnd w:id="59"/>
     <w:sectPr/>
   </w:body>
 </w:document>
@@ -468,8 +2936,220 @@
       </w:pPr>
     </w:lvl>
   </w:abstractNum>
+  <w:abstractNum w:abstractNumId="991">
+    <w:nsid w:val="A991"/>
+    <w:multiLevelType w:val="multilevel"/>
+    <w:lvl w:ilvl="0">
+      <w:numFmt w:val="bullet"/>
+      <w:lvlText w:val="•"/>
+      <w:lvlJc w:val="left"/>
+      <w:pPr>
+        <w:ind w:left="720" w:hanging="480"/>
+      </w:pPr>
+    </w:lvl>
+    <w:lvl w:ilvl="1">
+      <w:numFmt w:val="bullet"/>
+      <w:lvlText w:val="–"/>
+      <w:lvlJc w:val="left"/>
+      <w:pPr>
+        <w:ind w:left="1440" w:hanging="480"/>
+      </w:pPr>
+    </w:lvl>
+    <w:lvl w:ilvl="2">
+      <w:numFmt w:val="bullet"/>
+      <w:lvlText w:val="•"/>
+      <w:lvlJc w:val="left"/>
+      <w:pPr>
+        <w:ind w:left="2160" w:hanging="480"/>
+      </w:pPr>
+    </w:lvl>
+    <w:lvl w:ilvl="3">
+      <w:numFmt w:val="bullet"/>
+      <w:lvlText w:val="–"/>
+      <w:lvlJc w:val="left"/>
+      <w:pPr>
+        <w:ind w:left="2880" w:hanging="480"/>
+      </w:pPr>
+    </w:lvl>
+    <w:lvl w:ilvl="4">
+      <w:numFmt w:val="bullet"/>
+      <w:lvlText w:val="•"/>
+      <w:lvlJc w:val="left"/>
+      <w:pPr>
+        <w:ind w:left="3600" w:hanging="480"/>
+      </w:pPr>
+    </w:lvl>
+    <w:lvl w:ilvl="5">
+      <w:numFmt w:val="bullet"/>
+      <w:lvlText w:val="–"/>
+      <w:lvlJc w:val="left"/>
+      <w:pPr>
+        <w:ind w:left="4320" w:hanging="480"/>
+      </w:pPr>
+    </w:lvl>
+    <w:lvl w:ilvl="6">
+      <w:numFmt w:val="bullet"/>
+      <w:lvlText w:val="•"/>
+      <w:lvlJc w:val="left"/>
+      <w:pPr>
+        <w:ind w:left="5040" w:hanging="480"/>
+      </w:pPr>
+    </w:lvl>
+    <w:lvl w:ilvl="7">
+      <w:numFmt w:val="bullet"/>
+      <w:lvlText w:val="–"/>
+      <w:lvlJc w:val="left"/>
+      <w:pPr>
+        <w:ind w:left="5760" w:hanging="480"/>
+      </w:pPr>
+    </w:lvl>
+    <w:lvl w:ilvl="8">
+      <w:numFmt w:val="bullet"/>
+      <w:lvlText w:val="•"/>
+      <w:lvlJc w:val="left"/>
+      <w:pPr>
+        <w:ind w:left="6480" w:hanging="480"/>
+      </w:pPr>
+    </w:lvl>
+  </w:abstractNum>
+  <w:abstractNum w:abstractNumId="99411">
+    <w:nsid w:val="A99411"/>
+    <w:multiLevelType w:val="multilevel"/>
+    <w:lvl w:ilvl="0">
+      <w:start w:val="1"/>
+      <w:numFmt w:val="decimal"/>
+      <w:lvlText w:val="%1."/>
+      <w:lvlJc w:val="left"/>
+      <w:pPr>
+        <w:ind w:left="720" w:hanging="480"/>
+      </w:pPr>
+    </w:lvl>
+    <w:lvl w:ilvl="1">
+      <w:start w:val="1"/>
+      <w:numFmt w:val="decimal"/>
+      <w:lvlText w:val="%2."/>
+      <w:lvlJc w:val="left"/>
+      <w:pPr>
+        <w:ind w:left="1440" w:hanging="480"/>
+      </w:pPr>
+    </w:lvl>
+    <w:lvl w:ilvl="2">
+      <w:start w:val="1"/>
+      <w:numFmt w:val="decimal"/>
+      <w:lvlText w:val="%3."/>
+      <w:lvlJc w:val="left"/>
+      <w:pPr>
+        <w:ind w:left="2160" w:hanging="480"/>
+      </w:pPr>
+    </w:lvl>
+    <w:lvl w:ilvl="3">
+      <w:start w:val="1"/>
+      <w:numFmt w:val="decimal"/>
+      <w:lvlText w:val="%4."/>
+      <w:lvlJc w:val="left"/>
+      <w:pPr>
+        <w:ind w:left="2880" w:hanging="480"/>
+      </w:pPr>
+    </w:lvl>
+    <w:lvl w:ilvl="4">
+      <w:start w:val="1"/>
+      <w:numFmt w:val="decimal"/>
+      <w:lvlText w:val="%5."/>
+      <w:lvlJc w:val="left"/>
+      <w:pPr>
+        <w:ind w:left="3600" w:hanging="480"/>
+      </w:pPr>
+    </w:lvl>
+    <w:lvl w:ilvl="5">
+      <w:start w:val="1"/>
+      <w:numFmt w:val="decimal"/>
+      <w:lvlText w:val="%6."/>
+      <w:lvlJc w:val="left"/>
+      <w:pPr>
+        <w:ind w:left="4320" w:hanging="480"/>
+      </w:pPr>
+    </w:lvl>
+    <w:lvl w:ilvl="6">
+      <w:start w:val="1"/>
+      <w:numFmt w:val="decimal"/>
+      <w:lvlText w:val="%7."/>
+      <w:lvlJc w:val="left"/>
+      <w:pPr>
+        <w:ind w:left="5040" w:hanging="480"/>
+      </w:pPr>
+    </w:lvl>
+    <w:lvl w:ilvl="7">
+      <w:start w:val="1"/>
+      <w:numFmt w:val="decimal"/>
+      <w:lvlText w:val="%8."/>
+      <w:lvlJc w:val="left"/>
+      <w:pPr>
+        <w:ind w:left="5760" w:hanging="480"/>
+      </w:pPr>
+    </w:lvl>
+    <w:lvl w:ilvl="8">
+      <w:start w:val="1"/>
+      <w:numFmt w:val="decimal"/>
+      <w:lvlText w:val="%9."/>
+      <w:lvlJc w:val="left"/>
+      <w:pPr>
+        <w:ind w:left="6480" w:hanging="480"/>
+      </w:pPr>
+    </w:lvl>
+  </w:abstractNum>
   <w:num w:numId="1000">
     <w:abstractNumId w:val="990"/>
+  </w:num>
+  <w:num w:numId="1001">
+    <w:abstractNumId w:val="991"/>
+  </w:num>
+  <w:num w:numId="1002">
+    <w:abstractNumId w:val="991"/>
+  </w:num>
+  <w:num w:numId="1003">
+    <w:abstractNumId w:val="991"/>
+  </w:num>
+  <w:num w:numId="1004">
+    <w:abstractNumId w:val="991"/>
+  </w:num>
+  <w:num w:numId="1005">
+    <w:abstractNumId w:val="991"/>
+  </w:num>
+  <w:num w:numId="1006">
+    <w:abstractNumId w:val="99411"/>
+    <w:lvlOverride w:ilvl="0">
+      <w:startOverride w:val="1"/>
+    </w:lvlOverride>
+    <w:lvlOverride w:ilvl="1">
+      <w:startOverride w:val="1"/>
+    </w:lvlOverride>
+    <w:lvlOverride w:ilvl="2">
+      <w:startOverride w:val="1"/>
+    </w:lvlOverride>
+    <w:lvlOverride w:ilvl="3">
+      <w:startOverride w:val="1"/>
+    </w:lvlOverride>
+    <w:lvlOverride w:ilvl="4">
+      <w:startOverride w:val="1"/>
+    </w:lvlOverride>
+    <w:lvlOverride w:ilvl="5">
+      <w:startOverride w:val="1"/>
+    </w:lvlOverride>
+    <w:lvlOverride w:ilvl="6">
+      <w:startOverride w:val="1"/>
+    </w:lvlOverride>
+    <w:lvlOverride w:ilvl="7">
+      <w:startOverride w:val="1"/>
+    </w:lvlOverride>
+    <w:lvlOverride w:ilvl="8">
+      <w:startOverride w:val="1"/>
+    </w:lvlOverride>
+  </w:num>
+  <w:num w:numId="1007">
+    <w:abstractNumId w:val="991"/>
+  </w:num>
+  <w:num w:numId="1008">
+    <w:abstractNumId w:val="991"/>
   </w:num>
 </w:numbering>
 </file>

</xml_diff>

<commit_message>
∆ name, title, date auto
</commit_message>
<xml_diff>
--- a/_book/offhab-report.docx
+++ b/_book/offhab-report.docx
@@ -70,7 +70,7 @@
         </w:p>
       </w:sdtContent>
     </w:sdt>
-    <w:bookmarkStart w:id="21" w:name="preface"/>
+    <w:bookmarkStart w:id="20" w:name="preface"/>
     <w:p>
       <w:pPr>
         <w:pStyle w:val="Heading1"/>
@@ -84,71 +84,38 @@
         <w:pStyle w:val="FirstParagraph"/>
       </w:pPr>
       <w:r>
-        <w:t xml:space="preserve">This is a Quarto book.</w:t>
-      </w:r>
-    </w:p>
-    <w:p>
-      <w:pPr>
-        <w:pStyle w:val="BodyText"/>
-      </w:pPr>
-      <w:r>
-        <w:t xml:space="preserve">To learn more about Quarto books visit</w:t>
-      </w:r>
-      <w:r>
-        <w:t xml:space="preserve"> </w:t>
-      </w:r>
-      <w:hyperlink r:id="rId20">
-        <w:r>
-          <w:rPr>
-            <w:rStyle w:val="Hyperlink"/>
-          </w:rPr>
-          <w:t xml:space="preserve">https://quarto.org/docs/books</w:t>
-        </w:r>
-      </w:hyperlink>
-      <w:r>
-        <w:t xml:space="preserve">.</w:t>
-      </w:r>
-    </w:p>
-    <w:p>
-      <w:pPr>
-        <w:pStyle w:val="SourceCode"/>
-      </w:pPr>
-      <w:r>
-        <w:rPr>
-          <w:rStyle w:val="VerbatimChar"/>
-        </w:rPr>
-        <w:t xml:space="preserve">[1] 2</w:t>
+        <w:t xml:space="preserve">This report was generated as a Quarto book.</w:t>
+      </w:r>
+    </w:p>
+    <w:bookmarkEnd w:id="20"/>
+    <w:bookmarkStart w:id="21" w:name="introduction"/>
+    <w:p>
+      <w:pPr>
+        <w:pStyle w:val="Heading1"/>
+      </w:pPr>
+      <w:r>
+        <w:t xml:space="preserve">1. Introduction</w:t>
+      </w:r>
+    </w:p>
+    <w:p>
+      <w:pPr>
+        <w:pStyle w:val="FirstParagraph"/>
+      </w:pPr>
+      <w:r>
+        <w:t xml:space="preserve">Development of offshore wind energy will be essential for providing renewable energy to mitigate climate change impacts, yet needs to be sited responsibly to avoid sensitive habitats. Acoustic impacts from construction and operation may negatively impact some species (Mooney, Andersson, and Stanley 2022). Hard substrate provided by the platforms may actually benefit other species (Wilson and Elliott 2009). Wind energy areas are under active development by the Bureau of Ocean Energy Management (BOEM) throughout the United States. This study will assess habitats for sensitivity throughout strategic parts of the US.</w:t>
       </w:r>
     </w:p>
     <w:bookmarkEnd w:id="21"/>
-    <w:bookmarkStart w:id="22" w:name="introduction"/>
+    <w:bookmarkStart w:id="31" w:name="methods"/>
     <w:p>
       <w:pPr>
         <w:pStyle w:val="Heading1"/>
       </w:pPr>
       <w:r>
-        <w:t xml:space="preserve">1. Introduction</w:t>
-      </w:r>
-    </w:p>
-    <w:p>
-      <w:pPr>
-        <w:pStyle w:val="FirstParagraph"/>
-      </w:pPr>
-      <w:r>
-        <w:t xml:space="preserve">Development of offshore wind energy will be essential for providing renewable energy to mitigate climate change impacts, yet needs to be sited responsibly to avoid sensitive habitats. Acoustic impacts from construction and operation may negatively impact some species (Mooney, Andersson, and Stanley 2022). Hard substrate provided by the platforms may actually benefit other species (Wilson and Elliott 2009). Wind energy areas are under active development by the Bureau of Ocean Energy Management (BOEM) throughout the United States. This study will assess habitats for sensitivity throughout strategic parts of the US.</w:t>
-      </w:r>
-    </w:p>
-    <w:bookmarkEnd w:id="22"/>
-    <w:bookmarkStart w:id="32" w:name="methods"/>
-    <w:p>
-      <w:pPr>
-        <w:pStyle w:val="Heading1"/>
-      </w:pPr>
-      <w:r>
         <w:t xml:space="preserve">2. Methods</w:t>
       </w:r>
     </w:p>
-    <w:bookmarkStart w:id="29" w:name="spatial-hierarchy-regions-zones-blocks"/>
+    <w:bookmarkStart w:id="28" w:name="spatial-hierarchy-regions-zones-blocks"/>
     <w:p>
       <w:pPr>
         <w:pStyle w:val="Heading2"/>
@@ -176,7 +143,7 @@
         <w:t xml:space="preserve">). The first (and presently only commercially in production) US wind farm at Block Island, NJ is in the North Atlantic where $4.4 billion was paid in offshore wind bids earlier this year (DOE news). The Atlantic seaboard slopes gradually making it appropriate for fixed platforms, whereas the Pacific coast drops off quickly into deeper depths making floating platforms more suitable. These technological differences therefore affect the bottom habitats differently. Whereas fixed platforms involve pile driving and addition of additional hard surfaces for habitats, the floating platforms leave only the benthic footprint of moorings and submarine cables.</w:t>
       </w:r>
     </w:p>
-    <w:bookmarkStart w:id="27" w:name="regions-and-zones"/>
+    <w:bookmarkStart w:id="26" w:name="regions-and-zones"/>
     <w:p>
       <w:pPr>
         <w:pStyle w:val="Heading3"/>
@@ -197,7 +164,7 @@
       <w:tr>
         <w:tc>
           <w:tcPr/>
-          <w:bookmarkStart w:id="26" w:name="fig-map-zones"/>
+          <w:bookmarkStart w:id="25" w:name="fig-map-zones"/>
           <w:p>
             <w:pPr>
               <w:pStyle w:val="Figure"/>
@@ -208,18 +175,18 @@
                 <wp:inline>
                   <wp:extent cx="5334000" cy="4267200"/>
                   <wp:effectExtent b="0" l="0" r="0" t="0"/>
-                  <wp:docPr descr="" title="" id="24" name="Picture"/>
+                  <wp:docPr descr="" title="" id="23" name="Picture"/>
                   <a:graphic>
                     <a:graphicData uri="http://schemas.openxmlformats.org/drawingml/2006/picture">
                       <pic:pic>
                         <pic:nvPicPr>
-                          <pic:cNvPr descr="./intro_files/figure-docx/fig-map-zones-1.png" id="25" name="Picture"/>
+                          <pic:cNvPr descr="./intro_files/figure-docx/fig-map-zones-1.png" id="24" name="Picture"/>
                           <pic:cNvPicPr>
                             <a:picLocks noChangeArrowheads="1" noChangeAspect="1"/>
                           </pic:cNvPicPr>
                         </pic:nvPicPr>
                         <pic:blipFill>
-                          <a:blip r:embed="rId23"/>
+                          <a:blip r:embed="rId22"/>
                           <a:stretch>
                             <a:fillRect/>
                           </a:stretch>
@@ -259,12 +226,12 @@
               <w:t xml:space="preserve">Figure 2.1: Regions (Atlantic, Gulf of Mexico, and Pacific) are subdivied into Zones corresponding to BOEM Planning Areas in federal waters clipped to the U.S. Exclusive Economic Zone (except Alaska and Hawaii). To prevent overcrowding of labels only abbreviations are shown for Central (CGM), Eastern (EGM) and Western (WGM) Gulf of Mexico.</w:t>
             </w:r>
           </w:p>
-          <w:bookmarkEnd w:id="26"/>
+          <w:bookmarkEnd w:id="25"/>
         </w:tc>
       </w:tr>
     </w:tbl>
-    <w:bookmarkEnd w:id="27"/>
-    <w:bookmarkStart w:id="28" w:name="blocks"/>
+    <w:bookmarkEnd w:id="26"/>
+    <w:bookmarkStart w:id="27" w:name="blocks"/>
     <w:p>
       <w:pPr>
         <w:pStyle w:val="Heading3"/>
@@ -1119,91 +1086,100 @@
         </w:tc>
       </w:tr>
     </w:tbl>
+    <w:bookmarkEnd w:id="27"/>
     <w:bookmarkEnd w:id="28"/>
+    <w:bookmarkStart w:id="29" w:name="datasets"/>
+    <w:p>
+      <w:pPr>
+        <w:pStyle w:val="Heading2"/>
+      </w:pPr>
+      <w:r>
+        <w:t xml:space="preserve">2.2 Datasets</w:t>
+      </w:r>
+    </w:p>
     <w:bookmarkEnd w:id="29"/>
-    <w:bookmarkStart w:id="30" w:name="datasets"/>
+    <w:bookmarkStart w:id="30" w:name="analysis"/>
     <w:p>
       <w:pPr>
         <w:pStyle w:val="Heading2"/>
       </w:pPr>
       <w:r>
-        <w:t xml:space="preserve">2.2 Datasets</w:t>
+        <w:t xml:space="preserve">2.3 Analysis</w:t>
+      </w:r>
+    </w:p>
+    <w:p>
+      <w:pPr>
+        <w:pStyle w:val="FirstParagraph"/>
+      </w:pPr>
+      <w:r>
+        <w:t xml:space="preserve">A couple fundamental questions driving this analysis are:</w:t>
+      </w:r>
+      <w:r>
+        <w:t xml:space="preserve"> </w:t>
+      </w:r>
+      <w:r>
+        <w:t xml:space="preserve">How different are existing lease areas from the rest of the region? (intra-region)</w:t>
+      </w:r>
+    </w:p>
+    <w:p>
+      <w:pPr>
+        <w:pStyle w:val="BodyText"/>
+      </w:pPr>
+      <w:r>
+        <w:t xml:space="preserve">Areas not already slated for the offshore wind leasing impact species and habitats less, so could be candidates for alternative future planning. Areas with designated military use and outside BOEM’s authority (e.g., National Marine Sanctuaries) need to be further excluded from consideration.</w:t>
+      </w:r>
+    </w:p>
+    <w:p>
+      <w:pPr>
+        <w:pStyle w:val="BodyText"/>
+      </w:pPr>
+      <w:r>
+        <w:t xml:space="preserve">How different are existing lease areas from each other within a given region? (inter-lease)</w:t>
+      </w:r>
+    </w:p>
+    <w:p>
+      <w:pPr>
+        <w:pStyle w:val="BodyText"/>
+      </w:pPr>
+      <w:r>
+        <w:t xml:space="preserve">Within the leasing process the most oversight can be exercised within existing lease areas, especially ones in the earlier stages of Proposed Sale Notices and Call Areas. Identifying less impacted lease areas may lend greater stakeholder support for development.</w:t>
+      </w:r>
+    </w:p>
+    <w:p>
+      <w:pPr>
+        <w:pStyle w:val="BodyText"/>
+      </w:pPr>
+      <w:r>
+        <w:t xml:space="preserve">Benthic habitats will be the focus of input data, predominantly available through the Marine Cadastre (Table 1), especially based on seafloor properties (e.g., rock, grain size, rugosity), the presence of habitat forming species (e.g, coral, seagrasses, kelp) and other species. Species data will also be assessed from the AquaMaps distribution and OBIS observations.</w:t>
       </w:r>
     </w:p>
     <w:bookmarkEnd w:id="30"/>
-    <w:bookmarkStart w:id="31" w:name="analysis"/>
+    <w:bookmarkEnd w:id="31"/>
+    <w:bookmarkStart w:id="46" w:name="preliminary-results"/>
+    <w:p>
+      <w:pPr>
+        <w:pStyle w:val="Heading1"/>
+      </w:pPr>
+      <w:r>
+        <w:t xml:space="preserve">3. Preliminary Results</w:t>
+      </w:r>
+    </w:p>
+    <w:bookmarkStart w:id="40" w:name="Xd43291028e0cebe02a7a44ab92a291543900ff6"/>
     <w:p>
       <w:pPr>
         <w:pStyle w:val="Heading2"/>
       </w:pPr>
       <w:r>
-        <w:t xml:space="preserve">2.3 Analysis</w:t>
-      </w:r>
-    </w:p>
-    <w:p>
-      <w:pPr>
-        <w:pStyle w:val="FirstParagraph"/>
-      </w:pPr>
-      <w:r>
-        <w:t xml:space="preserve">A couple fundamental questions driving this analysis are:</w:t>
-      </w:r>
-      <w:r>
-        <w:t xml:space="preserve"> </w:t>
-      </w:r>
-      <w:r>
-        <w:t xml:space="preserve">How different are existing lease areas from the rest of the region? (intra-region)</w:t>
-      </w:r>
-    </w:p>
-    <w:p>
-      <w:pPr>
-        <w:pStyle w:val="BodyText"/>
-      </w:pPr>
-      <w:r>
-        <w:t xml:space="preserve">Areas not already slated for the offshore wind leasing impact species and habitats less, so could be candidates for alternative future planning. Areas with designated military use and outside BOEM’s authority (e.g., National Marine Sanctuaries) need to be further excluded from consideration.</w:t>
-      </w:r>
-    </w:p>
-    <w:p>
-      <w:pPr>
-        <w:pStyle w:val="BodyText"/>
-      </w:pPr>
-      <w:r>
-        <w:t xml:space="preserve">How different are existing lease areas from each other within a given region? (inter-lease)</w:t>
-      </w:r>
-    </w:p>
-    <w:p>
-      <w:pPr>
-        <w:pStyle w:val="BodyText"/>
-      </w:pPr>
-      <w:r>
-        <w:t xml:space="preserve">Within the leasing process the most oversight can be exercised within existing lease areas, especially ones in the earlier stages of Proposed Sale Notices and Call Areas. Identifying less impacted lease areas may lend greater stakeholder support for development.</w:t>
-      </w:r>
-    </w:p>
-    <w:p>
-      <w:pPr>
-        <w:pStyle w:val="BodyText"/>
-      </w:pPr>
-      <w:r>
-        <w:t xml:space="preserve">Benthic habitats will be the focus of input data, predominantly available through the Marine Cadastre (Table 1), especially based on seafloor properties (e.g., rock, grain size, rugosity), the presence of habitat forming species (e.g, coral, seagrasses, kelp) and other species. Species data will also be assessed from the AquaMaps distribution and OBIS observations.</w:t>
-      </w:r>
-    </w:p>
-    <w:bookmarkEnd w:id="31"/>
-    <w:bookmarkEnd w:id="32"/>
-    <w:bookmarkStart w:id="46" w:name="preliminary-results"/>
-    <w:p>
-      <w:pPr>
-        <w:pStyle w:val="Heading1"/>
-      </w:pPr>
-      <w:r>
-        <w:t xml:space="preserve">3. Preliminary Results</w:t>
-      </w:r>
-    </w:p>
-    <w:bookmarkStart w:id="36" w:name="species-presence"/>
+        <w:t xml:space="preserve">3.1 Zones across U.S. (lower 48) Federal Waters</w:t>
+      </w:r>
+    </w:p>
+    <w:bookmarkStart w:id="35" w:name="species-presence"/>
     <w:p>
       <w:pPr>
         <w:pStyle w:val="Heading4"/>
       </w:pPr>
       <w:r>
-        <w:t xml:space="preserve">3.0.0.1 Species Presence</w:t>
+        <w:t xml:space="preserve">3.1.0.1 Species Presence</w:t>
       </w:r>
     </w:p>
     <w:p>
@@ -1215,18 +1191,18 @@
           <wp:inline>
             <wp:extent cx="5334000" cy="4267200"/>
             <wp:effectExtent b="0" l="0" r="0" t="0"/>
-            <wp:docPr descr="" title="" id="34" name="Picture"/>
+            <wp:docPr descr="" title="" id="33" name="Picture"/>
             <a:graphic>
               <a:graphicData uri="http://schemas.openxmlformats.org/drawingml/2006/picture">
                 <pic:pic>
                   <pic:nvPicPr>
-                    <pic:cNvPr descr="./prelim_files/figure-docx/unnamed-chunk-2-1.png" id="35" name="Picture"/>
+                    <pic:cNvPr descr="./prelim_files/figure-docx/unnamed-chunk-2-1.png" id="34" name="Picture"/>
                     <pic:cNvPicPr>
                       <a:picLocks noChangeArrowheads="1" noChangeAspect="1"/>
                     </pic:cNvPicPr>
                   </pic:nvPicPr>
                   <pic:blipFill>
-                    <a:blip r:embed="rId33"/>
+                    <a:blip r:embed="rId32"/>
                     <a:stretch>
                       <a:fillRect/>
                     </a:stretch>
@@ -1253,14 +1229,14 @@
         </w:drawing>
       </w:r>
     </w:p>
-    <w:bookmarkEnd w:id="36"/>
-    <w:bookmarkStart w:id="40" w:name="species-abundance"/>
+    <w:bookmarkEnd w:id="35"/>
+    <w:bookmarkStart w:id="39" w:name="species-abundance"/>
     <w:p>
       <w:pPr>
         <w:pStyle w:val="Heading4"/>
       </w:pPr>
       <w:r>
-        <w:t xml:space="preserve">3.0.0.2 Species Abundance</w:t>
+        <w:t xml:space="preserve">3.1.0.2 Species Abundance</w:t>
       </w:r>
     </w:p>
     <w:p>
@@ -1272,18 +1248,18 @@
           <wp:inline>
             <wp:extent cx="5334000" cy="4267200"/>
             <wp:effectExtent b="0" l="0" r="0" t="0"/>
-            <wp:docPr descr="" title="" id="38" name="Picture"/>
+            <wp:docPr descr="" title="" id="37" name="Picture"/>
             <a:graphic>
               <a:graphicData uri="http://schemas.openxmlformats.org/drawingml/2006/picture">
                 <pic:pic>
                   <pic:nvPicPr>
-                    <pic:cNvPr descr="./prelim_files/figure-docx/unnamed-chunk-3-1.png" id="39" name="Picture"/>
+                    <pic:cNvPr descr="./prelim_files/figure-docx/unnamed-chunk-3-1.png" id="38" name="Picture"/>
                     <pic:cNvPicPr>
                       <a:picLocks noChangeArrowheads="1" noChangeAspect="1"/>
                     </pic:cNvPicPr>
                   </pic:nvPicPr>
                   <pic:blipFill>
-                    <a:blip r:embed="rId37"/>
+                    <a:blip r:embed="rId36"/>
                     <a:stretch>
                       <a:fillRect/>
                     </a:stretch>
@@ -1310,6 +1286,7 @@
         </w:drawing>
       </w:r>
     </w:p>
+    <w:bookmarkEnd w:id="39"/>
     <w:bookmarkEnd w:id="40"/>
     <w:bookmarkStart w:id="44" w:name="species-composition-for-study-area"/>
     <w:p>
@@ -1317,7 +1294,7 @@
         <w:pStyle w:val="Heading2"/>
       </w:pPr>
       <w:r>
-        <w:t xml:space="preserve">3.1 Species Composition for Study Area</w:t>
+        <w:t xml:space="preserve">3.2 Species Composition for Study Area</w:t>
       </w:r>
     </w:p>
     <w:p>
@@ -1374,7 +1351,7 @@
         <w:pStyle w:val="Heading2"/>
       </w:pPr>
       <w:r>
-        <w:t xml:space="preserve">3.2 Block relative to Zones</w:t>
+        <w:t xml:space="preserve">3.3 Block relative to Zones</w:t>
       </w:r>
     </w:p>
     <w:p>
@@ -1401,18 +1378,7 @@
         <w:pStyle w:val="FirstParagraph"/>
       </w:pPr>
       <w:r>
-        <w:t xml:space="preserve">In summary, this book has no content whatsoever.</w:t>
-      </w:r>
-    </w:p>
-    <w:p>
-      <w:pPr>
-        <w:pStyle w:val="SourceCode"/>
-      </w:pPr>
-      <w:r>
-        <w:rPr>
-          <w:rStyle w:val="VerbatimChar"/>
-        </w:rPr>
-        <w:t xml:space="preserve">[1] 2</w:t>
+        <w:t xml:space="preserve">…</w:t>
       </w:r>
     </w:p>
     <w:bookmarkEnd w:id="47"/>

</xml_diff>